<commit_message>
Tutor me doc with Feature allocation table
</commit_message>
<xml_diff>
--- a/Tutor Me.docx
+++ b/Tutor Me.docx
@@ -363,12 +363,719 @@
         <w:t>Allocation of feature set</w:t>
       </w:r>
     </w:p>
+    <w:tbl>
+      <w:tblPr>
+        <w:tblStyle w:val="GridTable1Light"/>
+        <w:tblW w:w="0" w:type="auto"/>
+        <w:tblLook w:val="04A0" w:firstRow="1" w:lastRow="0" w:firstColumn="1" w:lastColumn="0" w:noHBand="0" w:noVBand="1"/>
+      </w:tblPr>
+      <w:tblGrid>
+        <w:gridCol w:w="5557"/>
+        <w:gridCol w:w="959"/>
+        <w:gridCol w:w="863"/>
+        <w:gridCol w:w="1130"/>
+        <w:gridCol w:w="841"/>
+      </w:tblGrid>
+      <w:tr>
+        <w:trPr>
+          <w:cnfStyle w:val="100000000000" w:firstRow="1" w:lastRow="0" w:firstColumn="0" w:lastColumn="0" w:oddVBand="0" w:evenVBand="0" w:oddHBand="0" w:evenHBand="0" w:firstRowFirstColumn="0" w:firstRowLastColumn="0" w:lastRowFirstColumn="0" w:lastRowLastColumn="0"/>
+          <w:trHeight w:val="325"/>
+        </w:trPr>
+        <w:tc>
+          <w:tcPr>
+            <w:cnfStyle w:val="001000000000" w:firstRow="0" w:lastRow="0" w:firstColumn="1" w:lastColumn="0" w:oddVBand="0" w:evenVBand="0" w:oddHBand="0" w:evenHBand="0" w:firstRowFirstColumn="0" w:firstRowLastColumn="0" w:lastRowFirstColumn="0" w:lastRowLastColumn="0"/>
+            <w:tcW w:w="5557" w:type="dxa"/>
+          </w:tcPr>
+          <w:p>
+            <w:pPr>
+              <w:jc w:val="both"/>
+            </w:pPr>
+            <w:r>
+              <w:t>Feature</w:t>
+            </w:r>
+          </w:p>
+        </w:tc>
+        <w:tc>
+          <w:tcPr>
+            <w:tcW w:w="959" w:type="dxa"/>
+          </w:tcPr>
+          <w:p>
+            <w:pPr>
+              <w:jc w:val="both"/>
+              <w:cnfStyle w:val="100000000000" w:firstRow="1" w:lastRow="0" w:firstColumn="0" w:lastColumn="0" w:oddVBand="0" w:evenVBand="0" w:oddHBand="0" w:evenHBand="0" w:firstRowFirstColumn="0" w:firstRowLastColumn="0" w:lastRowFirstColumn="0" w:lastRowLastColumn="0"/>
+            </w:pPr>
+            <w:r>
+              <w:t>Felicia</w:t>
+            </w:r>
+          </w:p>
+        </w:tc>
+        <w:tc>
+          <w:tcPr>
+            <w:tcW w:w="863" w:type="dxa"/>
+          </w:tcPr>
+          <w:p>
+            <w:pPr>
+              <w:jc w:val="both"/>
+              <w:cnfStyle w:val="100000000000" w:firstRow="1" w:lastRow="0" w:firstColumn="0" w:lastColumn="0" w:oddVBand="0" w:evenVBand="0" w:oddHBand="0" w:evenHBand="0" w:firstRowFirstColumn="0" w:firstRowLastColumn="0" w:lastRowFirstColumn="0" w:lastRowLastColumn="0"/>
+            </w:pPr>
+            <w:r>
+              <w:t>Flavio</w:t>
+            </w:r>
+          </w:p>
+        </w:tc>
+        <w:tc>
+          <w:tcPr>
+            <w:tcW w:w="1130" w:type="dxa"/>
+          </w:tcPr>
+          <w:p>
+            <w:pPr>
+              <w:jc w:val="both"/>
+              <w:cnfStyle w:val="100000000000" w:firstRow="1" w:lastRow="0" w:firstColumn="0" w:lastColumn="0" w:oddVBand="0" w:evenVBand="0" w:oddHBand="0" w:evenHBand="0" w:firstRowFirstColumn="0" w:firstRowLastColumn="0" w:lastRowFirstColumn="0" w:lastRowLastColumn="0"/>
+            </w:pPr>
+            <w:r>
+              <w:t>Rodrigo</w:t>
+            </w:r>
+          </w:p>
+        </w:tc>
+        <w:tc>
+          <w:tcPr>
+            <w:tcW w:w="841" w:type="dxa"/>
+          </w:tcPr>
+          <w:p>
+            <w:pPr>
+              <w:jc w:val="both"/>
+              <w:cnfStyle w:val="100000000000" w:firstRow="1" w:lastRow="0" w:firstColumn="0" w:lastColumn="0" w:oddVBand="0" w:evenVBand="0" w:oddHBand="0" w:evenHBand="0" w:firstRowFirstColumn="0" w:firstRowLastColumn="0" w:lastRowFirstColumn="0" w:lastRowLastColumn="0"/>
+            </w:pPr>
+            <w:proofErr w:type="spellStart"/>
+            <w:r>
+              <w:t>Zhi</w:t>
+            </w:r>
+            <w:proofErr w:type="spellEnd"/>
+          </w:p>
+        </w:tc>
+      </w:tr>
+      <w:tr>
+        <w:tc>
+          <w:tcPr>
+            <w:cnfStyle w:val="001000000000" w:firstRow="0" w:lastRow="0" w:firstColumn="1" w:lastColumn="0" w:oddVBand="0" w:evenVBand="0" w:oddHBand="0" w:evenHBand="0" w:firstRowFirstColumn="0" w:firstRowLastColumn="0" w:lastRowFirstColumn="0" w:lastRowLastColumn="0"/>
+            <w:tcW w:w="5557" w:type="dxa"/>
+          </w:tcPr>
+          <w:p>
+            <w:pPr>
+              <w:jc w:val="both"/>
+            </w:pPr>
+            <w:r>
+              <w:t>User authentication</w:t>
+            </w:r>
+          </w:p>
+        </w:tc>
+        <w:tc>
+          <w:tcPr>
+            <w:tcW w:w="959" w:type="dxa"/>
+          </w:tcPr>
+          <w:p>
+            <w:pPr>
+              <w:jc w:val="both"/>
+              <w:cnfStyle w:val="000000000000" w:firstRow="0" w:lastRow="0" w:firstColumn="0" w:lastColumn="0" w:oddVBand="0" w:evenVBand="0" w:oddHBand="0" w:evenHBand="0" w:firstRowFirstColumn="0" w:firstRowLastColumn="0" w:lastRowFirstColumn="0" w:lastRowLastColumn="0"/>
+            </w:pPr>
+          </w:p>
+        </w:tc>
+        <w:tc>
+          <w:tcPr>
+            <w:tcW w:w="863" w:type="dxa"/>
+          </w:tcPr>
+          <w:p>
+            <w:pPr>
+              <w:jc w:val="both"/>
+              <w:cnfStyle w:val="000000000000" w:firstRow="0" w:lastRow="0" w:firstColumn="0" w:lastColumn="0" w:oddVBand="0" w:evenVBand="0" w:oddHBand="0" w:evenHBand="0" w:firstRowFirstColumn="0" w:firstRowLastColumn="0" w:lastRowFirstColumn="0" w:lastRowLastColumn="0"/>
+            </w:pPr>
+            <w:r>
+              <w:t>X</w:t>
+            </w:r>
+          </w:p>
+        </w:tc>
+        <w:tc>
+          <w:tcPr>
+            <w:tcW w:w="1130" w:type="dxa"/>
+          </w:tcPr>
+          <w:p>
+            <w:pPr>
+              <w:jc w:val="both"/>
+              <w:cnfStyle w:val="000000000000" w:firstRow="0" w:lastRow="0" w:firstColumn="0" w:lastColumn="0" w:oddVBand="0" w:evenVBand="0" w:oddHBand="0" w:evenHBand="0" w:firstRowFirstColumn="0" w:firstRowLastColumn="0" w:lastRowFirstColumn="0" w:lastRowLastColumn="0"/>
+            </w:pPr>
+            <w:r>
+              <w:t>X</w:t>
+            </w:r>
+          </w:p>
+        </w:tc>
+        <w:tc>
+          <w:tcPr>
+            <w:tcW w:w="841" w:type="dxa"/>
+          </w:tcPr>
+          <w:p>
+            <w:pPr>
+              <w:jc w:val="both"/>
+              <w:cnfStyle w:val="000000000000" w:firstRow="0" w:lastRow="0" w:firstColumn="0" w:lastColumn="0" w:oddVBand="0" w:evenVBand="0" w:oddHBand="0" w:evenHBand="0" w:firstRowFirstColumn="0" w:firstRowLastColumn="0" w:lastRowFirstColumn="0" w:lastRowLastColumn="0"/>
+            </w:pPr>
+          </w:p>
+        </w:tc>
+      </w:tr>
+      <w:tr>
+        <w:tc>
+          <w:tcPr>
+            <w:cnfStyle w:val="001000000000" w:firstRow="0" w:lastRow="0" w:firstColumn="1" w:lastColumn="0" w:oddVBand="0" w:evenVBand="0" w:oddHBand="0" w:evenHBand="0" w:firstRowFirstColumn="0" w:firstRowLastColumn="0" w:lastRowFirstColumn="0" w:lastRowLastColumn="0"/>
+            <w:tcW w:w="5557" w:type="dxa"/>
+          </w:tcPr>
+          <w:p>
+            <w:pPr>
+              <w:jc w:val="both"/>
+            </w:pPr>
+            <w:r>
+              <w:t>Profile page</w:t>
+            </w:r>
+          </w:p>
+        </w:tc>
+        <w:tc>
+          <w:tcPr>
+            <w:tcW w:w="959" w:type="dxa"/>
+          </w:tcPr>
+          <w:p>
+            <w:pPr>
+              <w:jc w:val="both"/>
+              <w:cnfStyle w:val="000000000000" w:firstRow="0" w:lastRow="0" w:firstColumn="0" w:lastColumn="0" w:oddVBand="0" w:evenVBand="0" w:oddHBand="0" w:evenHBand="0" w:firstRowFirstColumn="0" w:firstRowLastColumn="0" w:lastRowFirstColumn="0" w:lastRowLastColumn="0"/>
+            </w:pPr>
+            <w:r>
+              <w:t>X</w:t>
+            </w:r>
+          </w:p>
+        </w:tc>
+        <w:tc>
+          <w:tcPr>
+            <w:tcW w:w="863" w:type="dxa"/>
+          </w:tcPr>
+          <w:p>
+            <w:pPr>
+              <w:jc w:val="both"/>
+              <w:cnfStyle w:val="000000000000" w:firstRow="0" w:lastRow="0" w:firstColumn="0" w:lastColumn="0" w:oddVBand="0" w:evenVBand="0" w:oddHBand="0" w:evenHBand="0" w:firstRowFirstColumn="0" w:firstRowLastColumn="0" w:lastRowFirstColumn="0" w:lastRowLastColumn="0"/>
+            </w:pPr>
+          </w:p>
+        </w:tc>
+        <w:tc>
+          <w:tcPr>
+            <w:tcW w:w="1130" w:type="dxa"/>
+          </w:tcPr>
+          <w:p>
+            <w:pPr>
+              <w:jc w:val="both"/>
+              <w:cnfStyle w:val="000000000000" w:firstRow="0" w:lastRow="0" w:firstColumn="0" w:lastColumn="0" w:oddVBand="0" w:evenVBand="0" w:oddHBand="0" w:evenHBand="0" w:firstRowFirstColumn="0" w:firstRowLastColumn="0" w:lastRowFirstColumn="0" w:lastRowLastColumn="0"/>
+            </w:pPr>
+          </w:p>
+        </w:tc>
+        <w:tc>
+          <w:tcPr>
+            <w:tcW w:w="841" w:type="dxa"/>
+          </w:tcPr>
+          <w:p>
+            <w:pPr>
+              <w:jc w:val="both"/>
+              <w:cnfStyle w:val="000000000000" w:firstRow="0" w:lastRow="0" w:firstColumn="0" w:lastColumn="0" w:oddVBand="0" w:evenVBand="0" w:oddHBand="0" w:evenHBand="0" w:firstRowFirstColumn="0" w:firstRowLastColumn="0" w:lastRowFirstColumn="0" w:lastRowLastColumn="0"/>
+            </w:pPr>
+            <w:r>
+              <w:t>X</w:t>
+            </w:r>
+          </w:p>
+        </w:tc>
+      </w:tr>
+      <w:tr>
+        <w:tc>
+          <w:tcPr>
+            <w:cnfStyle w:val="001000000000" w:firstRow="0" w:lastRow="0" w:firstColumn="1" w:lastColumn="0" w:oddVBand="0" w:evenVBand="0" w:oddHBand="0" w:evenHBand="0" w:firstRowFirstColumn="0" w:firstRowLastColumn="0" w:lastRowFirstColumn="0" w:lastRowLastColumn="0"/>
+            <w:tcW w:w="5557" w:type="dxa"/>
+          </w:tcPr>
+          <w:p>
+            <w:pPr>
+              <w:jc w:val="both"/>
+            </w:pPr>
+            <w:r>
+              <w:t>Search</w:t>
+            </w:r>
+          </w:p>
+        </w:tc>
+        <w:tc>
+          <w:tcPr>
+            <w:tcW w:w="959" w:type="dxa"/>
+          </w:tcPr>
+          <w:p>
+            <w:pPr>
+              <w:jc w:val="both"/>
+              <w:cnfStyle w:val="000000000000" w:firstRow="0" w:lastRow="0" w:firstColumn="0" w:lastColumn="0" w:oddVBand="0" w:evenVBand="0" w:oddHBand="0" w:evenHBand="0" w:firstRowFirstColumn="0" w:firstRowLastColumn="0" w:lastRowFirstColumn="0" w:lastRowLastColumn="0"/>
+            </w:pPr>
+            <w:r>
+              <w:t>X</w:t>
+            </w:r>
+          </w:p>
+        </w:tc>
+        <w:tc>
+          <w:tcPr>
+            <w:tcW w:w="863" w:type="dxa"/>
+          </w:tcPr>
+          <w:p>
+            <w:pPr>
+              <w:jc w:val="both"/>
+              <w:cnfStyle w:val="000000000000" w:firstRow="0" w:lastRow="0" w:firstColumn="0" w:lastColumn="0" w:oddVBand="0" w:evenVBand="0" w:oddHBand="0" w:evenHBand="0" w:firstRowFirstColumn="0" w:firstRowLastColumn="0" w:lastRowFirstColumn="0" w:lastRowLastColumn="0"/>
+            </w:pPr>
+          </w:p>
+        </w:tc>
+        <w:tc>
+          <w:tcPr>
+            <w:tcW w:w="1130" w:type="dxa"/>
+          </w:tcPr>
+          <w:p>
+            <w:pPr>
+              <w:jc w:val="both"/>
+              <w:cnfStyle w:val="000000000000" w:firstRow="0" w:lastRow="0" w:firstColumn="0" w:lastColumn="0" w:oddVBand="0" w:evenVBand="0" w:oddHBand="0" w:evenHBand="0" w:firstRowFirstColumn="0" w:firstRowLastColumn="0" w:lastRowFirstColumn="0" w:lastRowLastColumn="0"/>
+            </w:pPr>
+          </w:p>
+        </w:tc>
+        <w:tc>
+          <w:tcPr>
+            <w:tcW w:w="841" w:type="dxa"/>
+          </w:tcPr>
+          <w:p>
+            <w:pPr>
+              <w:jc w:val="both"/>
+              <w:cnfStyle w:val="000000000000" w:firstRow="0" w:lastRow="0" w:firstColumn="0" w:lastColumn="0" w:oddVBand="0" w:evenVBand="0" w:oddHBand="0" w:evenHBand="0" w:firstRowFirstColumn="0" w:firstRowLastColumn="0" w:lastRowFirstColumn="0" w:lastRowLastColumn="0"/>
+            </w:pPr>
+            <w:r>
+              <w:t>X</w:t>
+            </w:r>
+          </w:p>
+        </w:tc>
+      </w:tr>
+      <w:tr>
+        <w:tc>
+          <w:tcPr>
+            <w:cnfStyle w:val="001000000000" w:firstRow="0" w:lastRow="0" w:firstColumn="1" w:lastColumn="0" w:oddVBand="0" w:evenVBand="0" w:oddHBand="0" w:evenHBand="0" w:firstRowFirstColumn="0" w:firstRowLastColumn="0" w:lastRowFirstColumn="0" w:lastRowLastColumn="0"/>
+            <w:tcW w:w="5557" w:type="dxa"/>
+          </w:tcPr>
+          <w:p>
+            <w:pPr>
+              <w:jc w:val="both"/>
+            </w:pPr>
+            <w:r>
+              <w:t>Database</w:t>
+            </w:r>
+          </w:p>
+        </w:tc>
+        <w:tc>
+          <w:tcPr>
+            <w:tcW w:w="959" w:type="dxa"/>
+          </w:tcPr>
+          <w:p>
+            <w:pPr>
+              <w:jc w:val="both"/>
+              <w:cnfStyle w:val="000000000000" w:firstRow="0" w:lastRow="0" w:firstColumn="0" w:lastColumn="0" w:oddVBand="0" w:evenVBand="0" w:oddHBand="0" w:evenHBand="0" w:firstRowFirstColumn="0" w:firstRowLastColumn="0" w:lastRowFirstColumn="0" w:lastRowLastColumn="0"/>
+            </w:pPr>
+            <w:r>
+              <w:t>X</w:t>
+            </w:r>
+          </w:p>
+        </w:tc>
+        <w:tc>
+          <w:tcPr>
+            <w:tcW w:w="863" w:type="dxa"/>
+          </w:tcPr>
+          <w:p>
+            <w:pPr>
+              <w:jc w:val="both"/>
+              <w:cnfStyle w:val="000000000000" w:firstRow="0" w:lastRow="0" w:firstColumn="0" w:lastColumn="0" w:oddVBand="0" w:evenVBand="0" w:oddHBand="0" w:evenHBand="0" w:firstRowFirstColumn="0" w:firstRowLastColumn="0" w:lastRowFirstColumn="0" w:lastRowLastColumn="0"/>
+            </w:pPr>
+            <w:r>
+              <w:t>X</w:t>
+            </w:r>
+          </w:p>
+        </w:tc>
+        <w:tc>
+          <w:tcPr>
+            <w:tcW w:w="1130" w:type="dxa"/>
+          </w:tcPr>
+          <w:p>
+            <w:pPr>
+              <w:jc w:val="both"/>
+              <w:cnfStyle w:val="000000000000" w:firstRow="0" w:lastRow="0" w:firstColumn="0" w:lastColumn="0" w:oddVBand="0" w:evenVBand="0" w:oddHBand="0" w:evenHBand="0" w:firstRowFirstColumn="0" w:firstRowLastColumn="0" w:lastRowFirstColumn="0" w:lastRowLastColumn="0"/>
+            </w:pPr>
+            <w:r>
+              <w:t>X</w:t>
+            </w:r>
+          </w:p>
+        </w:tc>
+        <w:tc>
+          <w:tcPr>
+            <w:tcW w:w="841" w:type="dxa"/>
+          </w:tcPr>
+          <w:p>
+            <w:pPr>
+              <w:jc w:val="both"/>
+              <w:cnfStyle w:val="000000000000" w:firstRow="0" w:lastRow="0" w:firstColumn="0" w:lastColumn="0" w:oddVBand="0" w:evenVBand="0" w:oddHBand="0" w:evenHBand="0" w:firstRowFirstColumn="0" w:firstRowLastColumn="0" w:lastRowFirstColumn="0" w:lastRowLastColumn="0"/>
+            </w:pPr>
+            <w:r>
+              <w:t>X</w:t>
+            </w:r>
+          </w:p>
+        </w:tc>
+      </w:tr>
+      <w:tr>
+        <w:tc>
+          <w:tcPr>
+            <w:cnfStyle w:val="001000000000" w:firstRow="0" w:lastRow="0" w:firstColumn="1" w:lastColumn="0" w:oddVBand="0" w:evenVBand="0" w:oddHBand="0" w:evenHBand="0" w:firstRowFirstColumn="0" w:firstRowLastColumn="0" w:lastRowFirstColumn="0" w:lastRowLastColumn="0"/>
+            <w:tcW w:w="5557" w:type="dxa"/>
+          </w:tcPr>
+          <w:p>
+            <w:pPr>
+              <w:jc w:val="both"/>
+            </w:pPr>
+            <w:r>
+              <w:t>Reputation System</w:t>
+            </w:r>
+          </w:p>
+        </w:tc>
+        <w:tc>
+          <w:tcPr>
+            <w:tcW w:w="959" w:type="dxa"/>
+          </w:tcPr>
+          <w:p>
+            <w:pPr>
+              <w:jc w:val="both"/>
+              <w:cnfStyle w:val="000000000000" w:firstRow="0" w:lastRow="0" w:firstColumn="0" w:lastColumn="0" w:oddVBand="0" w:evenVBand="0" w:oddHBand="0" w:evenHBand="0" w:firstRowFirstColumn="0" w:firstRowLastColumn="0" w:lastRowFirstColumn="0" w:lastRowLastColumn="0"/>
+            </w:pPr>
+            <w:r>
+              <w:t>X</w:t>
+            </w:r>
+          </w:p>
+        </w:tc>
+        <w:tc>
+          <w:tcPr>
+            <w:tcW w:w="863" w:type="dxa"/>
+          </w:tcPr>
+          <w:p>
+            <w:pPr>
+              <w:jc w:val="both"/>
+              <w:cnfStyle w:val="000000000000" w:firstRow="0" w:lastRow="0" w:firstColumn="0" w:lastColumn="0" w:oddVBand="0" w:evenVBand="0" w:oddHBand="0" w:evenHBand="0" w:firstRowFirstColumn="0" w:firstRowLastColumn="0" w:lastRowFirstColumn="0" w:lastRowLastColumn="0"/>
+            </w:pPr>
+          </w:p>
+        </w:tc>
+        <w:tc>
+          <w:tcPr>
+            <w:tcW w:w="1130" w:type="dxa"/>
+          </w:tcPr>
+          <w:p>
+            <w:pPr>
+              <w:jc w:val="both"/>
+              <w:cnfStyle w:val="000000000000" w:firstRow="0" w:lastRow="0" w:firstColumn="0" w:lastColumn="0" w:oddVBand="0" w:evenVBand="0" w:oddHBand="0" w:evenHBand="0" w:firstRowFirstColumn="0" w:firstRowLastColumn="0" w:lastRowFirstColumn="0" w:lastRowLastColumn="0"/>
+            </w:pPr>
+          </w:p>
+        </w:tc>
+        <w:tc>
+          <w:tcPr>
+            <w:tcW w:w="841" w:type="dxa"/>
+          </w:tcPr>
+          <w:p>
+            <w:pPr>
+              <w:jc w:val="both"/>
+              <w:cnfStyle w:val="000000000000" w:firstRow="0" w:lastRow="0" w:firstColumn="0" w:lastColumn="0" w:oddVBand="0" w:evenVBand="0" w:oddHBand="0" w:evenHBand="0" w:firstRowFirstColumn="0" w:firstRowLastColumn="0" w:lastRowFirstColumn="0" w:lastRowLastColumn="0"/>
+            </w:pPr>
+            <w:r>
+              <w:t>X</w:t>
+            </w:r>
+          </w:p>
+        </w:tc>
+      </w:tr>
+      <w:tr>
+        <w:tc>
+          <w:tcPr>
+            <w:cnfStyle w:val="001000000000" w:firstRow="0" w:lastRow="0" w:firstColumn="1" w:lastColumn="0" w:oddVBand="0" w:evenVBand="0" w:oddHBand="0" w:evenHBand="0" w:firstRowFirstColumn="0" w:firstRowLastColumn="0" w:lastRowFirstColumn="0" w:lastRowLastColumn="0"/>
+            <w:tcW w:w="5557" w:type="dxa"/>
+          </w:tcPr>
+          <w:p>
+            <w:pPr>
+              <w:jc w:val="both"/>
+            </w:pPr>
+            <w:r>
+              <w:t>Admin features</w:t>
+            </w:r>
+          </w:p>
+        </w:tc>
+        <w:tc>
+          <w:tcPr>
+            <w:tcW w:w="959" w:type="dxa"/>
+          </w:tcPr>
+          <w:p>
+            <w:pPr>
+              <w:jc w:val="both"/>
+              <w:cnfStyle w:val="000000000000" w:firstRow="0" w:lastRow="0" w:firstColumn="0" w:lastColumn="0" w:oddVBand="0" w:evenVBand="0" w:oddHBand="0" w:evenHBand="0" w:firstRowFirstColumn="0" w:firstRowLastColumn="0" w:lastRowFirstColumn="0" w:lastRowLastColumn="0"/>
+            </w:pPr>
+            <w:r>
+              <w:t>X</w:t>
+            </w:r>
+          </w:p>
+        </w:tc>
+        <w:tc>
+          <w:tcPr>
+            <w:tcW w:w="863" w:type="dxa"/>
+          </w:tcPr>
+          <w:p>
+            <w:pPr>
+              <w:jc w:val="both"/>
+              <w:cnfStyle w:val="000000000000" w:firstRow="0" w:lastRow="0" w:firstColumn="0" w:lastColumn="0" w:oddVBand="0" w:evenVBand="0" w:oddHBand="0" w:evenHBand="0" w:firstRowFirstColumn="0" w:firstRowLastColumn="0" w:lastRowFirstColumn="0" w:lastRowLastColumn="0"/>
+            </w:pPr>
+          </w:p>
+        </w:tc>
+        <w:tc>
+          <w:tcPr>
+            <w:tcW w:w="1130" w:type="dxa"/>
+          </w:tcPr>
+          <w:p>
+            <w:pPr>
+              <w:jc w:val="both"/>
+              <w:cnfStyle w:val="000000000000" w:firstRow="0" w:lastRow="0" w:firstColumn="0" w:lastColumn="0" w:oddVBand="0" w:evenVBand="0" w:oddHBand="0" w:evenHBand="0" w:firstRowFirstColumn="0" w:firstRowLastColumn="0" w:lastRowFirstColumn="0" w:lastRowLastColumn="0"/>
+            </w:pPr>
+          </w:p>
+        </w:tc>
+        <w:tc>
+          <w:tcPr>
+            <w:tcW w:w="841" w:type="dxa"/>
+          </w:tcPr>
+          <w:p>
+            <w:pPr>
+              <w:jc w:val="both"/>
+              <w:cnfStyle w:val="000000000000" w:firstRow="0" w:lastRow="0" w:firstColumn="0" w:lastColumn="0" w:oddVBand="0" w:evenVBand="0" w:oddHBand="0" w:evenHBand="0" w:firstRowFirstColumn="0" w:firstRowLastColumn="0" w:lastRowFirstColumn="0" w:lastRowLastColumn="0"/>
+            </w:pPr>
+            <w:r>
+              <w:t>X</w:t>
+            </w:r>
+          </w:p>
+        </w:tc>
+      </w:tr>
+      <w:tr>
+        <w:trPr>
+          <w:trHeight w:val="310"/>
+        </w:trPr>
+        <w:tc>
+          <w:tcPr>
+            <w:cnfStyle w:val="001000000000" w:firstRow="0" w:lastRow="0" w:firstColumn="1" w:lastColumn="0" w:oddVBand="0" w:evenVBand="0" w:oddHBand="0" w:evenHBand="0" w:firstRowFirstColumn="0" w:firstRowLastColumn="0" w:lastRowFirstColumn="0" w:lastRowLastColumn="0"/>
+            <w:tcW w:w="5557" w:type="dxa"/>
+          </w:tcPr>
+          <w:p>
+            <w:pPr>
+              <w:jc w:val="both"/>
+            </w:pPr>
+            <w:r>
+              <w:t>Calendar management</w:t>
+            </w:r>
+          </w:p>
+        </w:tc>
+        <w:tc>
+          <w:tcPr>
+            <w:tcW w:w="959" w:type="dxa"/>
+          </w:tcPr>
+          <w:p>
+            <w:pPr>
+              <w:jc w:val="both"/>
+              <w:cnfStyle w:val="000000000000" w:firstRow="0" w:lastRow="0" w:firstColumn="0" w:lastColumn="0" w:oddVBand="0" w:evenVBand="0" w:oddHBand="0" w:evenHBand="0" w:firstRowFirstColumn="0" w:firstRowLastColumn="0" w:lastRowFirstColumn="0" w:lastRowLastColumn="0"/>
+            </w:pPr>
+          </w:p>
+        </w:tc>
+        <w:tc>
+          <w:tcPr>
+            <w:tcW w:w="863" w:type="dxa"/>
+          </w:tcPr>
+          <w:p>
+            <w:pPr>
+              <w:jc w:val="both"/>
+              <w:cnfStyle w:val="000000000000" w:firstRow="0" w:lastRow="0" w:firstColumn="0" w:lastColumn="0" w:oddVBand="0" w:evenVBand="0" w:oddHBand="0" w:evenHBand="0" w:firstRowFirstColumn="0" w:firstRowLastColumn="0" w:lastRowFirstColumn="0" w:lastRowLastColumn="0"/>
+            </w:pPr>
+            <w:r>
+              <w:t>X</w:t>
+            </w:r>
+          </w:p>
+        </w:tc>
+        <w:tc>
+          <w:tcPr>
+            <w:tcW w:w="1130" w:type="dxa"/>
+          </w:tcPr>
+          <w:p>
+            <w:pPr>
+              <w:jc w:val="both"/>
+              <w:cnfStyle w:val="000000000000" w:firstRow="0" w:lastRow="0" w:firstColumn="0" w:lastColumn="0" w:oddVBand="0" w:evenVBand="0" w:oddHBand="0" w:evenHBand="0" w:firstRowFirstColumn="0" w:firstRowLastColumn="0" w:lastRowFirstColumn="0" w:lastRowLastColumn="0"/>
+            </w:pPr>
+            <w:r>
+              <w:t>X</w:t>
+            </w:r>
+          </w:p>
+        </w:tc>
+        <w:tc>
+          <w:tcPr>
+            <w:tcW w:w="841" w:type="dxa"/>
+          </w:tcPr>
+          <w:p>
+            <w:pPr>
+              <w:jc w:val="both"/>
+              <w:cnfStyle w:val="000000000000" w:firstRow="0" w:lastRow="0" w:firstColumn="0" w:lastColumn="0" w:oddVBand="0" w:evenVBand="0" w:oddHBand="0" w:evenHBand="0" w:firstRowFirstColumn="0" w:firstRowLastColumn="0" w:lastRowFirstColumn="0" w:lastRowLastColumn="0"/>
+            </w:pPr>
+          </w:p>
+        </w:tc>
+        <w:bookmarkStart w:id="0" w:name="_GoBack"/>
+        <w:bookmarkEnd w:id="0"/>
+      </w:tr>
+      <w:tr>
+        <w:tc>
+          <w:tcPr>
+            <w:cnfStyle w:val="001000000000" w:firstRow="0" w:lastRow="0" w:firstColumn="1" w:lastColumn="0" w:oddVBand="0" w:evenVBand="0" w:oddHBand="0" w:evenHBand="0" w:firstRowFirstColumn="0" w:firstRowLastColumn="0" w:lastRowFirstColumn="0" w:lastRowLastColumn="0"/>
+            <w:tcW w:w="5557" w:type="dxa"/>
+          </w:tcPr>
+          <w:p>
+            <w:pPr>
+              <w:jc w:val="both"/>
+            </w:pPr>
+            <w:r>
+              <w:t>Session Reservation System</w:t>
+            </w:r>
+          </w:p>
+        </w:tc>
+        <w:tc>
+          <w:tcPr>
+            <w:tcW w:w="959" w:type="dxa"/>
+          </w:tcPr>
+          <w:p>
+            <w:pPr>
+              <w:jc w:val="both"/>
+              <w:cnfStyle w:val="000000000000" w:firstRow="0" w:lastRow="0" w:firstColumn="0" w:lastColumn="0" w:oddVBand="0" w:evenVBand="0" w:oddHBand="0" w:evenHBand="0" w:firstRowFirstColumn="0" w:firstRowLastColumn="0" w:lastRowFirstColumn="0" w:lastRowLastColumn="0"/>
+            </w:pPr>
+          </w:p>
+        </w:tc>
+        <w:tc>
+          <w:tcPr>
+            <w:tcW w:w="863" w:type="dxa"/>
+          </w:tcPr>
+          <w:p>
+            <w:pPr>
+              <w:jc w:val="both"/>
+              <w:cnfStyle w:val="000000000000" w:firstRow="0" w:lastRow="0" w:firstColumn="0" w:lastColumn="0" w:oddVBand="0" w:evenVBand="0" w:oddHBand="0" w:evenHBand="0" w:firstRowFirstColumn="0" w:firstRowLastColumn="0" w:lastRowFirstColumn="0" w:lastRowLastColumn="0"/>
+            </w:pPr>
+            <w:r>
+              <w:t>X</w:t>
+            </w:r>
+          </w:p>
+        </w:tc>
+        <w:tc>
+          <w:tcPr>
+            <w:tcW w:w="1130" w:type="dxa"/>
+          </w:tcPr>
+          <w:p>
+            <w:pPr>
+              <w:jc w:val="both"/>
+              <w:cnfStyle w:val="000000000000" w:firstRow="0" w:lastRow="0" w:firstColumn="0" w:lastColumn="0" w:oddVBand="0" w:evenVBand="0" w:oddHBand="0" w:evenHBand="0" w:firstRowFirstColumn="0" w:firstRowLastColumn="0" w:lastRowFirstColumn="0" w:lastRowLastColumn="0"/>
+            </w:pPr>
+            <w:r>
+              <w:t>X</w:t>
+            </w:r>
+          </w:p>
+        </w:tc>
+        <w:tc>
+          <w:tcPr>
+            <w:tcW w:w="841" w:type="dxa"/>
+          </w:tcPr>
+          <w:p>
+            <w:pPr>
+              <w:jc w:val="both"/>
+              <w:cnfStyle w:val="000000000000" w:firstRow="0" w:lastRow="0" w:firstColumn="0" w:lastColumn="0" w:oddVBand="0" w:evenVBand="0" w:oddHBand="0" w:evenHBand="0" w:firstRowFirstColumn="0" w:firstRowLastColumn="0" w:lastRowFirstColumn="0" w:lastRowLastColumn="0"/>
+            </w:pPr>
+          </w:p>
+        </w:tc>
+      </w:tr>
+      <w:tr>
+        <w:tc>
+          <w:tcPr>
+            <w:cnfStyle w:val="001000000000" w:firstRow="0" w:lastRow="0" w:firstColumn="1" w:lastColumn="0" w:oddVBand="0" w:evenVBand="0" w:oddHBand="0" w:evenHBand="0" w:firstRowFirstColumn="0" w:firstRowLastColumn="0" w:lastRowFirstColumn="0" w:lastRowLastColumn="0"/>
+            <w:tcW w:w="5557" w:type="dxa"/>
+          </w:tcPr>
+          <w:p>
+            <w:pPr>
+              <w:jc w:val="both"/>
+            </w:pPr>
+            <w:proofErr w:type="spellStart"/>
+            <w:r>
+              <w:t>NodeJS</w:t>
+            </w:r>
+            <w:proofErr w:type="spellEnd"/>
+            <w:r>
+              <w:t xml:space="preserve"> server</w:t>
+            </w:r>
+          </w:p>
+        </w:tc>
+        <w:tc>
+          <w:tcPr>
+            <w:tcW w:w="959" w:type="dxa"/>
+          </w:tcPr>
+          <w:p>
+            <w:pPr>
+              <w:jc w:val="both"/>
+              <w:cnfStyle w:val="000000000000" w:firstRow="0" w:lastRow="0" w:firstColumn="0" w:lastColumn="0" w:oddVBand="0" w:evenVBand="0" w:oddHBand="0" w:evenHBand="0" w:firstRowFirstColumn="0" w:firstRowLastColumn="0" w:lastRowFirstColumn="0" w:lastRowLastColumn="0"/>
+            </w:pPr>
+            <w:r>
+              <w:t>X</w:t>
+            </w:r>
+          </w:p>
+        </w:tc>
+        <w:tc>
+          <w:tcPr>
+            <w:tcW w:w="863" w:type="dxa"/>
+          </w:tcPr>
+          <w:p>
+            <w:pPr>
+              <w:jc w:val="both"/>
+              <w:cnfStyle w:val="000000000000" w:firstRow="0" w:lastRow="0" w:firstColumn="0" w:lastColumn="0" w:oddVBand="0" w:evenVBand="0" w:oddHBand="0" w:evenHBand="0" w:firstRowFirstColumn="0" w:firstRowLastColumn="0" w:lastRowFirstColumn="0" w:lastRowLastColumn="0"/>
+            </w:pPr>
+            <w:r>
+              <w:t>X</w:t>
+            </w:r>
+          </w:p>
+        </w:tc>
+        <w:tc>
+          <w:tcPr>
+            <w:tcW w:w="1130" w:type="dxa"/>
+          </w:tcPr>
+          <w:p>
+            <w:pPr>
+              <w:jc w:val="both"/>
+              <w:cnfStyle w:val="000000000000" w:firstRow="0" w:lastRow="0" w:firstColumn="0" w:lastColumn="0" w:oddVBand="0" w:evenVBand="0" w:oddHBand="0" w:evenHBand="0" w:firstRowFirstColumn="0" w:firstRowLastColumn="0" w:lastRowFirstColumn="0" w:lastRowLastColumn="0"/>
+            </w:pPr>
+            <w:r>
+              <w:t>X</w:t>
+            </w:r>
+          </w:p>
+        </w:tc>
+        <w:tc>
+          <w:tcPr>
+            <w:tcW w:w="841" w:type="dxa"/>
+          </w:tcPr>
+          <w:p>
+            <w:pPr>
+              <w:jc w:val="both"/>
+              <w:cnfStyle w:val="000000000000" w:firstRow="0" w:lastRow="0" w:firstColumn="0" w:lastColumn="0" w:oddVBand="0" w:evenVBand="0" w:oddHBand="0" w:evenHBand="0" w:firstRowFirstColumn="0" w:firstRowLastColumn="0" w:lastRowFirstColumn="0" w:lastRowLastColumn="0"/>
+            </w:pPr>
+            <w:r>
+              <w:t>X</w:t>
+            </w:r>
+          </w:p>
+        </w:tc>
+      </w:tr>
+    </w:tbl>
     <w:p>
       <w:pPr>
+        <w:ind w:firstLine="720"/>
         <w:jc w:val="both"/>
       </w:pPr>
-      <w:bookmarkStart w:id="0" w:name="_GoBack"/>
-      <w:bookmarkEnd w:id="0"/>
     </w:p>
     <w:p>
       <w:pPr>
@@ -380,6 +1087,25 @@
       <w:pPr>
         <w:jc w:val="both"/>
       </w:pPr>
+      <w:r>
+        <w:tab/>
+      </w:r>
+    </w:p>
+    <w:p>
+      <w:pPr>
+        <w:jc w:val="both"/>
+      </w:pPr>
+      <w:r>
+        <w:tab/>
+      </w:r>
+    </w:p>
+    <w:p>
+      <w:pPr>
+        <w:jc w:val="both"/>
+      </w:pPr>
+      <w:r>
+        <w:tab/>
+      </w:r>
     </w:p>
     <w:sectPr>
       <w:pgSz w:w="12240" w:h="15840"/>
@@ -891,6 +1617,90 @@
       <w:lang w:val="en-CA"/>
     </w:rPr>
   </w:style>
+  <w:style w:type="table" w:styleId="TableGrid">
+    <w:name w:val="Table Grid"/>
+    <w:basedOn w:val="TableNormal"/>
+    <w:uiPriority w:val="39"/>
+    <w:rsid w:val="009547BA"/>
+    <w:tblPr>
+      <w:tblInd w:w="0" w:type="dxa"/>
+      <w:tblBorders>
+        <w:top w:val="single" w:sz="4" w:space="0" w:color="auto"/>
+        <w:left w:val="single" w:sz="4" w:space="0" w:color="auto"/>
+        <w:bottom w:val="single" w:sz="4" w:space="0" w:color="auto"/>
+        <w:right w:val="single" w:sz="4" w:space="0" w:color="auto"/>
+        <w:insideH w:val="single" w:sz="4" w:space="0" w:color="auto"/>
+        <w:insideV w:val="single" w:sz="4" w:space="0" w:color="auto"/>
+      </w:tblBorders>
+      <w:tblCellMar>
+        <w:top w:w="0" w:type="dxa"/>
+        <w:left w:w="108" w:type="dxa"/>
+        <w:bottom w:w="0" w:type="dxa"/>
+        <w:right w:w="108" w:type="dxa"/>
+      </w:tblCellMar>
+    </w:tblPr>
+  </w:style>
+  <w:style w:type="table" w:styleId="GridTable1Light">
+    <w:name w:val="Grid Table 1 Light"/>
+    <w:basedOn w:val="TableNormal"/>
+    <w:uiPriority w:val="46"/>
+    <w:rsid w:val="009547BA"/>
+    <w:tblPr>
+      <w:tblStyleRowBandSize w:val="1"/>
+      <w:tblStyleColBandSize w:val="1"/>
+      <w:tblInd w:w="0" w:type="dxa"/>
+      <w:tblBorders>
+        <w:top w:val="single" w:sz="4" w:space="0" w:color="999999" w:themeColor="text1" w:themeTint="66"/>
+        <w:left w:val="single" w:sz="4" w:space="0" w:color="999999" w:themeColor="text1" w:themeTint="66"/>
+        <w:bottom w:val="single" w:sz="4" w:space="0" w:color="999999" w:themeColor="text1" w:themeTint="66"/>
+        <w:right w:val="single" w:sz="4" w:space="0" w:color="999999" w:themeColor="text1" w:themeTint="66"/>
+        <w:insideH w:val="single" w:sz="4" w:space="0" w:color="999999" w:themeColor="text1" w:themeTint="66"/>
+        <w:insideV w:val="single" w:sz="4" w:space="0" w:color="999999" w:themeColor="text1" w:themeTint="66"/>
+      </w:tblBorders>
+      <w:tblCellMar>
+        <w:top w:w="0" w:type="dxa"/>
+        <w:left w:w="108" w:type="dxa"/>
+        <w:bottom w:w="0" w:type="dxa"/>
+        <w:right w:w="108" w:type="dxa"/>
+      </w:tblCellMar>
+    </w:tblPr>
+    <w:tblStylePr w:type="firstRow">
+      <w:rPr>
+        <w:b/>
+        <w:bCs/>
+      </w:rPr>
+      <w:tblPr/>
+      <w:tcPr>
+        <w:tcBorders>
+          <w:bottom w:val="single" w:sz="12" w:space="0" w:color="666666" w:themeColor="text1" w:themeTint="99"/>
+        </w:tcBorders>
+      </w:tcPr>
+    </w:tblStylePr>
+    <w:tblStylePr w:type="lastRow">
+      <w:rPr>
+        <w:b/>
+        <w:bCs/>
+      </w:rPr>
+      <w:tblPr/>
+      <w:tcPr>
+        <w:tcBorders>
+          <w:top w:val="double" w:sz="2" w:space="0" w:color="666666" w:themeColor="text1" w:themeTint="99"/>
+        </w:tcBorders>
+      </w:tcPr>
+    </w:tblStylePr>
+    <w:tblStylePr w:type="firstCol">
+      <w:rPr>
+        <w:b/>
+        <w:bCs/>
+      </w:rPr>
+    </w:tblStylePr>
+    <w:tblStylePr w:type="lastCol">
+      <w:rPr>
+        <w:b/>
+        <w:bCs/>
+      </w:rPr>
+    </w:tblStylePr>
+  </w:style>
 </w:styles>
 </file>
 

</xml_diff>

<commit_message>
Fixed typos in docx
</commit_message>
<xml_diff>
--- a/Tutor Me.docx
+++ b/Tutor Me.docx
@@ -1,6 +1,6 @@
 
 <file path=word/document.xml><?xml version="1.0" encoding="utf-8"?>
-<w:document xmlns:wpc="http://schemas.microsoft.com/office/word/2010/wordprocessingCanvas" xmlns:mo="http://schemas.microsoft.com/office/mac/office/2008/main" xmlns:mc="http://schemas.openxmlformats.org/markup-compatibility/2006" xmlns:mv="urn:schemas-microsoft-com:mac:vml" xmlns:o="urn:schemas-microsoft-com:office:office" xmlns:r="http://schemas.openxmlformats.org/officeDocument/2006/relationships" xmlns:m="http://schemas.openxmlformats.org/officeDocument/2006/math" xmlns:v="urn:schemas-microsoft-com:vml" xmlns:wp14="http://schemas.microsoft.com/office/word/2010/wordprocessingDrawing" xmlns:wp="http://schemas.openxmlformats.org/drawingml/2006/wordprocessingDrawing" xmlns:w10="urn:schemas-microsoft-com:office:word" xmlns:w="http://schemas.openxmlformats.org/wordprocessingml/2006/main" xmlns:w14="http://schemas.microsoft.com/office/word/2010/wordml" xmlns:w15="http://schemas.microsoft.com/office/word/2012/wordml" xmlns:wpg="http://schemas.microsoft.com/office/word/2010/wordprocessingGroup" xmlns:wpi="http://schemas.microsoft.com/office/word/2010/wordprocessingInk" xmlns:wne="http://schemas.microsoft.com/office/word/2006/wordml" xmlns:wps="http://schemas.microsoft.com/office/word/2010/wordprocessingShape" mc:Ignorable="w14 w15 wp14">
+<w:document xmlns:wpc="http://schemas.microsoft.com/office/word/2010/wordprocessingCanvas" xmlns:mc="http://schemas.openxmlformats.org/markup-compatibility/2006" xmlns:o="urn:schemas-microsoft-com:office:office" xmlns:r="http://schemas.openxmlformats.org/officeDocument/2006/relationships" xmlns:m="http://schemas.openxmlformats.org/officeDocument/2006/math" xmlns:v="urn:schemas-microsoft-com:vml" xmlns:wp14="http://schemas.microsoft.com/office/word/2010/wordprocessingDrawing" xmlns:wp="http://schemas.openxmlformats.org/drawingml/2006/wordprocessingDrawing" xmlns:w10="urn:schemas-microsoft-com:office:word" xmlns:w="http://schemas.openxmlformats.org/wordprocessingml/2006/main" xmlns:w14="http://schemas.microsoft.com/office/word/2010/wordml" xmlns:w15="http://schemas.microsoft.com/office/word/2012/wordml" xmlns:wpg="http://schemas.microsoft.com/office/word/2010/wordprocessingGroup" xmlns:wpi="http://schemas.microsoft.com/office/word/2010/wordprocessingInk" xmlns:wne="http://schemas.microsoft.com/office/word/2006/wordml" xmlns:wps="http://schemas.microsoft.com/office/word/2010/wordprocessingShape" mc:Ignorable="w14 w15 wp14">
   <w:body>
     <w:p>
       <w:pPr>
@@ -15,7 +15,7 @@
           <w:noProof/>
           <w:sz w:val="72"/>
           <w:szCs w:val="72"/>
-          <w:lang w:val="en-US"/>
+          <w:lang w:eastAsia="en-CA"/>
         </w:rPr>
         <mc:AlternateContent>
           <mc:Choice Requires="wps">
@@ -68,7 +68,6 @@
                       <wps:txbx>
                         <w:txbxContent>
                           <w:p>
-                            <w:proofErr w:type="gramStart"/>
                             <w:r>
                               <w:t>By</w:t>
                             </w:r>
@@ -76,19 +75,7 @@
                               <w:t xml:space="preserve"> </w:t>
                             </w:r>
                             <w:r>
-                              <w:t xml:space="preserve"> Felicia</w:t>
-                            </w:r>
-                            <w:proofErr w:type="gramEnd"/>
-                            <w:r>
-                              <w:t xml:space="preserve"> </w:t>
-                            </w:r>
-                            <w:proofErr w:type="spellStart"/>
-                            <w:r>
-                              <w:t>Hioe</w:t>
-                            </w:r>
-                            <w:proofErr w:type="spellEnd"/>
-                            <w:r>
-                              <w:t xml:space="preserve"> – g4hioefe</w:t>
+                              <w:t xml:space="preserve"> Felicia Hioe – g4hioefe</w:t>
                             </w:r>
                           </w:p>
                           <w:p>
@@ -137,21 +124,8 @@
                               </w:rPr>
                               <w:t xml:space="preserve"> </w:t>
                             </w:r>
-                            <w:proofErr w:type="spellStart"/>
                             <w:r>
-                              <w:t>Zhi</w:t>
-                            </w:r>
-                            <w:proofErr w:type="spellEnd"/>
-                            <w:r>
-                              <w:t xml:space="preserve"> </w:t>
-                            </w:r>
-                            <w:proofErr w:type="gramStart"/>
-                            <w:r>
-                              <w:t>Chen  -</w:t>
-                            </w:r>
-                            <w:proofErr w:type="gramEnd"/>
-                            <w:r>
-                              <w:t xml:space="preserve"> g4chenzk</w:t>
+                              <w:t>Zhi Chen  - g4chenzk</w:t>
                             </w:r>
                           </w:p>
                           <w:p/>
@@ -175,7 +149,7 @@
               </wp:anchor>
             </w:drawing>
           </mc:Choice>
-          <mc:Fallback>
+          <mc:Fallback xmlns:mo="http://schemas.microsoft.com/office/mac/office/2008/main" xmlns:mv="urn:schemas-microsoft-com:mac:vml">
             <w:pict>
               <v:shapetype w14:anchorId="1357022B" id="_x0000_t202" coordsize="21600,21600" o:spt="202" path="m0,0l0,21600,21600,21600,21600,0xe">
                 <v:stroke joinstyle="miter"/>
@@ -314,10 +288,28 @@
         <w:jc w:val="both"/>
       </w:pPr>
       <w:r>
-        <w:t xml:space="preserve">Tutor Me is a network to connect tutors and people that want to be tutored. The idea of the system is that people can exchange points (that can either be bought or earned by tutoring) into tutoring sessions or money. The money-point exchange mechanism is not an objective of this version, and the version of Tutor Me that will be bought for this </w:t>
-      </w:r>
-      <w:r>
-        <w:t>subject will only work with exchange of tutoring sessions.</w:t>
+        <w:t>Tutor Me is a network to connect tutors</w:t>
+      </w:r>
+      <w:r>
+        <w:t>,</w:t>
+      </w:r>
+      <w:r>
+        <w:t xml:space="preserve"> and people that want to be tutored. The idea of the system is that people can exchange points (that can either be bought or earned by tutoring) into tutoring sessions or money. The money-point exchange mechanism is n</w:t>
+      </w:r>
+      <w:r>
+        <w:t>ot an objective at this stage</w:t>
+      </w:r>
+      <w:r>
+        <w:t>, and the version</w:t>
+      </w:r>
+      <w:r>
+        <w:t xml:space="preserve"> of Tutor Me that is currently implemented only works </w:t>
+      </w:r>
+      <w:r>
+        <w:t>with exchanging</w:t>
+      </w:r>
+      <w:r>
+        <w:t xml:space="preserve"> tutoring sessions.</w:t>
       </w:r>
     </w:p>
     <w:p>
@@ -326,7 +318,46 @@
         <w:jc w:val="both"/>
       </w:pPr>
       <w:r>
-        <w:t>When singing up to the website, a user gives his basic profile information, a picture, chooses if he is interested in tutoring, and which subjects, and finally places vacant slots in a weekly schedule, indicating which are the parts of the week he has available for tutoring.</w:t>
+        <w:t>When signing up for</w:t>
+      </w:r>
+      <w:r>
+        <w:t xml:space="preserve"> the website, a user gives his basic profile information, a</w:t>
+      </w:r>
+      <w:r>
+        <w:t xml:space="preserve"> profile</w:t>
+      </w:r>
+      <w:r>
+        <w:t xml:space="preserve"> picture, </w:t>
+      </w:r>
+      <w:r>
+        <w:t>chooses the option of being a</w:t>
+      </w:r>
+      <w:r>
+        <w:t xml:space="preserve"> tutor</w:t>
+      </w:r>
+      <w:r>
+        <w:t xml:space="preserve"> or not</w:t>
+      </w:r>
+      <w:r>
+        <w:t xml:space="preserve"> and </w:t>
+      </w:r>
+      <w:r>
+        <w:t xml:space="preserve">for </w:t>
+      </w:r>
+      <w:r>
+        <w:t xml:space="preserve">which subjects, and finally </w:t>
+      </w:r>
+      <w:r>
+        <w:t>selects</w:t>
+      </w:r>
+      <w:r>
+        <w:t xml:space="preserve"> vacant slots in a weekly sc</w:t>
+      </w:r>
+      <w:r>
+        <w:t xml:space="preserve">hedule, indicating which parts of the week he is </w:t>
+      </w:r>
+      <w:r>
+        <w:t>available for tutoring.</w:t>
       </w:r>
     </w:p>
     <w:p>
@@ -335,7 +366,33 @@
         <w:jc w:val="both"/>
       </w:pPr>
       <w:r>
-        <w:t>A user that logs in to the website, is capable of searching the database by subject or by tutor name, and he can then access other tutors’ profiles, where he can see thorough data about the person and reviews. In this page, he can also reserve a time slot by consuming some of his points.</w:t>
+        <w:t>A user that logs into the website</w:t>
+      </w:r>
+      <w:r>
+        <w:t xml:space="preserve"> is capable of searching the database by subject or </w:t>
+      </w:r>
+      <w:r>
+        <w:t>by tutor name. H</w:t>
+      </w:r>
+      <w:r>
+        <w:t>e can then access other tutors’ profiles, where he can se</w:t>
+      </w:r>
+      <w:r>
+        <w:t>e thorough data about said tutor</w:t>
+      </w:r>
+      <w:r>
+        <w:t xml:space="preserve"> and</w:t>
+      </w:r>
+      <w:r>
+        <w:t xml:space="preserve"> their</w:t>
+      </w:r>
+      <w:r>
+        <w:t xml:space="preserve"> reviews. In this page, he can also reserve a time slot</w:t>
+      </w:r>
+      <w:bookmarkStart w:id="0" w:name="_GoBack"/>
+      <w:bookmarkEnd w:id="0"/>
+      <w:r>
+        <w:t xml:space="preserve"> by consuming some of his points.</w:t>
       </w:r>
     </w:p>
     <w:p>
@@ -344,7 +401,28 @@
         <w:jc w:val="both"/>
       </w:pPr>
       <w:r>
-        <w:t>Each user is also able to see its weekly schedule, where he has access to all the appointments he has, both tutoring or being tutored. After meeting with another user, a user can also review the experience, given a small testimony and rating the user with a grade.</w:t>
+        <w:t>Each user is able to see their</w:t>
+      </w:r>
+      <w:r>
+        <w:t xml:space="preserve"> weekly schedule, where he ha</w:t>
+      </w:r>
+      <w:r>
+        <w:t>s access to all of his current appointments</w:t>
+      </w:r>
+      <w:r>
+        <w:t xml:space="preserve">, </w:t>
+      </w:r>
+      <w:r>
+        <w:t>both tutoring and</w:t>
+      </w:r>
+      <w:r>
+        <w:t xml:space="preserve"> being tutored. After meeting with </w:t>
+      </w:r>
+      <w:r>
+        <w:t>a tutor or student, a user can review the experience by giving</w:t>
+      </w:r>
+      <w:r>
+        <w:t xml:space="preserve"> a small testimony and rating the user with a grade.</w:t>
       </w:r>
     </w:p>
     <w:p>
@@ -446,11 +524,9 @@
               <w:jc w:val="both"/>
               <w:cnfStyle w:val="100000000000" w:firstRow="1" w:lastRow="0" w:firstColumn="0" w:lastColumn="0" w:oddVBand="0" w:evenVBand="0" w:oddHBand="0" w:evenHBand="0" w:firstRowFirstColumn="0" w:firstRowLastColumn="0" w:lastRowFirstColumn="0" w:lastRowLastColumn="0"/>
             </w:pPr>
-            <w:proofErr w:type="spellStart"/>
             <w:r>
               <w:t>Zhi</w:t>
             </w:r>
-            <w:proofErr w:type="spellEnd"/>
           </w:p>
         </w:tc>
       </w:tr>
@@ -1004,13 +1080,8 @@
             <w:pPr>
               <w:jc w:val="both"/>
             </w:pPr>
-            <w:proofErr w:type="spellStart"/>
-            <w:r>
-              <w:t>NodeJS</w:t>
-            </w:r>
-            <w:proofErr w:type="spellEnd"/>
-            <w:r>
-              <w:t xml:space="preserve"> server</w:t>
+            <w:r>
+              <w:t>NodeJS server</w:t>
             </w:r>
           </w:p>
         </w:tc>
@@ -1143,8 +1214,6 @@
         <w:ind w:firstLine="720"/>
         <w:jc w:val="both"/>
       </w:pPr>
-      <w:bookmarkStart w:id="0" w:name="_GoBack"/>
-      <w:bookmarkEnd w:id="0"/>
     </w:p>
     <w:p>
       <w:pPr>
@@ -1199,7 +1268,7 @@
     </w:rPrDefault>
     <w:pPrDefault/>
   </w:docDefaults>
-  <w:latentStyles w:defLockedState="0" w:defUIPriority="99" w:defSemiHidden="0" w:defUnhideWhenUsed="0" w:defQFormat="0" w:count="380">
+  <w:latentStyles w:defLockedState="0" w:defUIPriority="99" w:defSemiHidden="0" w:defUnhideWhenUsed="0" w:defQFormat="0" w:count="371">
     <w:lsdException w:name="Normal" w:uiPriority="0" w:qFormat="1"/>
     <w:lsdException w:name="heading 1" w:uiPriority="9" w:qFormat="1"/>
     <w:lsdException w:name="heading 2" w:semiHidden="1" w:uiPriority="9" w:unhideWhenUsed="1" w:qFormat="1"/>
@@ -1356,15 +1425,6 @@
     <w:lsdException w:name="Balloon Text" w:semiHidden="1" w:unhideWhenUsed="1"/>
     <w:lsdException w:name="Table Grid" w:uiPriority="39"/>
     <w:lsdException w:name="Table Theme" w:semiHidden="1" w:unhideWhenUsed="1"/>
-    <w:lsdException w:name="Note Level 1" w:semiHidden="1" w:unhideWhenUsed="1"/>
-    <w:lsdException w:name="Note Level 2" w:semiHidden="1" w:unhideWhenUsed="1"/>
-    <w:lsdException w:name="Note Level 3" w:semiHidden="1" w:unhideWhenUsed="1"/>
-    <w:lsdException w:name="Note Level 4" w:semiHidden="1" w:unhideWhenUsed="1"/>
-    <w:lsdException w:name="Note Level 5" w:semiHidden="1" w:unhideWhenUsed="1"/>
-    <w:lsdException w:name="Note Level 6" w:semiHidden="1" w:unhideWhenUsed="1"/>
-    <w:lsdException w:name="Note Level 7" w:semiHidden="1" w:unhideWhenUsed="1"/>
-    <w:lsdException w:name="Note Level 8" w:semiHidden="1" w:unhideWhenUsed="1"/>
-    <w:lsdException w:name="Note Level 9" w:semiHidden="1" w:unhideWhenUsed="1"/>
     <w:lsdException w:name="Placeholder Text" w:semiHidden="1"/>
     <w:lsdException w:name="No Spacing" w:uiPriority="1" w:qFormat="1"/>
     <w:lsdException w:name="Light Shading" w:uiPriority="60"/>
@@ -1692,7 +1752,6 @@
     <w:uiPriority w:val="39"/>
     <w:rsid w:val="009547BA"/>
     <w:tblPr>
-      <w:tblInd w:w="0" w:type="dxa"/>
       <w:tblBorders>
         <w:top w:val="single" w:sz="4" w:space="0" w:color="auto"/>
         <w:left w:val="single" w:sz="4" w:space="0" w:color="auto"/>
@@ -1701,12 +1760,6 @@
         <w:insideH w:val="single" w:sz="4" w:space="0" w:color="auto"/>
         <w:insideV w:val="single" w:sz="4" w:space="0" w:color="auto"/>
       </w:tblBorders>
-      <w:tblCellMar>
-        <w:top w:w="0" w:type="dxa"/>
-        <w:left w:w="108" w:type="dxa"/>
-        <w:bottom w:w="0" w:type="dxa"/>
-        <w:right w:w="108" w:type="dxa"/>
-      </w:tblCellMar>
     </w:tblPr>
   </w:style>
   <w:style w:type="table" w:styleId="GridTable1Light">
@@ -1717,7 +1770,6 @@
     <w:tblPr>
       <w:tblStyleRowBandSize w:val="1"/>
       <w:tblStyleColBandSize w:val="1"/>
-      <w:tblInd w:w="0" w:type="dxa"/>
       <w:tblBorders>
         <w:top w:val="single" w:sz="4" w:space="0" w:color="999999" w:themeColor="text1" w:themeTint="66"/>
         <w:left w:val="single" w:sz="4" w:space="0" w:color="999999" w:themeColor="text1" w:themeTint="66"/>
@@ -1726,12 +1778,6 @@
         <w:insideH w:val="single" w:sz="4" w:space="0" w:color="999999" w:themeColor="text1" w:themeTint="66"/>
         <w:insideV w:val="single" w:sz="4" w:space="0" w:color="999999" w:themeColor="text1" w:themeTint="66"/>
       </w:tblBorders>
-      <w:tblCellMar>
-        <w:top w:w="0" w:type="dxa"/>
-        <w:left w:w="108" w:type="dxa"/>
-        <w:bottom w:w="0" w:type="dxa"/>
-        <w:right w:w="108" w:type="dxa"/>
-      </w:tblCellMar>
     </w:tblPr>
     <w:tblStylePr w:type="firstRow">
       <w:rPr>

</xml_diff>

<commit_message>
Added Additional Info to Tutor Me doc
</commit_message>
<xml_diff>
--- a/Tutor Me.docx
+++ b/Tutor Me.docx
@@ -1,6 +1,6 @@
 
 <file path=word/document.xml><?xml version="1.0" encoding="utf-8"?>
-<w:document xmlns:wpc="http://schemas.microsoft.com/office/word/2010/wordprocessingCanvas" xmlns:mc="http://schemas.openxmlformats.org/markup-compatibility/2006" xmlns:o="urn:schemas-microsoft-com:office:office" xmlns:r="http://schemas.openxmlformats.org/officeDocument/2006/relationships" xmlns:m="http://schemas.openxmlformats.org/officeDocument/2006/math" xmlns:v="urn:schemas-microsoft-com:vml" xmlns:wp14="http://schemas.microsoft.com/office/word/2010/wordprocessingDrawing" xmlns:wp="http://schemas.openxmlformats.org/drawingml/2006/wordprocessingDrawing" xmlns:w10="urn:schemas-microsoft-com:office:word" xmlns:w="http://schemas.openxmlformats.org/wordprocessingml/2006/main" xmlns:w14="http://schemas.microsoft.com/office/word/2010/wordml" xmlns:w15="http://schemas.microsoft.com/office/word/2012/wordml" xmlns:wpg="http://schemas.microsoft.com/office/word/2010/wordprocessingGroup" xmlns:wpi="http://schemas.microsoft.com/office/word/2010/wordprocessingInk" xmlns:wne="http://schemas.microsoft.com/office/word/2006/wordml" xmlns:wps="http://schemas.microsoft.com/office/word/2010/wordprocessingShape" mc:Ignorable="w14 w15 wp14">
+<w:document xmlns:wpc="http://schemas.microsoft.com/office/word/2010/wordprocessingCanvas" xmlns:mo="http://schemas.microsoft.com/office/mac/office/2008/main" xmlns:mc="http://schemas.openxmlformats.org/markup-compatibility/2006" xmlns:mv="urn:schemas-microsoft-com:mac:vml" xmlns:o="urn:schemas-microsoft-com:office:office" xmlns:r="http://schemas.openxmlformats.org/officeDocument/2006/relationships" xmlns:m="http://schemas.openxmlformats.org/officeDocument/2006/math" xmlns:v="urn:schemas-microsoft-com:vml" xmlns:wp14="http://schemas.microsoft.com/office/word/2010/wordprocessingDrawing" xmlns:wp="http://schemas.openxmlformats.org/drawingml/2006/wordprocessingDrawing" xmlns:w10="urn:schemas-microsoft-com:office:word" xmlns:w="http://schemas.openxmlformats.org/wordprocessingml/2006/main" xmlns:w14="http://schemas.microsoft.com/office/word/2010/wordml" xmlns:wpg="http://schemas.microsoft.com/office/word/2010/wordprocessingGroup" xmlns:wpi="http://schemas.microsoft.com/office/word/2010/wordprocessingInk" xmlns:wne="http://schemas.microsoft.com/office/word/2006/wordml" xmlns:wps="http://schemas.microsoft.com/office/word/2010/wordprocessingShape" mc:Ignorable="w14 wp14">
   <w:body>
     <w:p>
       <w:pPr>
@@ -15,7 +15,7 @@
           <w:noProof/>
           <w:sz w:val="72"/>
           <w:szCs w:val="72"/>
-          <w:lang w:eastAsia="en-CA"/>
+          <w:lang w:val="en-US"/>
         </w:rPr>
         <mc:AlternateContent>
           <mc:Choice Requires="wps">
@@ -68,6 +68,7 @@
                       <wps:txbx>
                         <w:txbxContent>
                           <w:p>
+                            <w:proofErr w:type="gramStart"/>
                             <w:r>
                               <w:t>By</w:t>
                             </w:r>
@@ -75,7 +76,19 @@
                               <w:t xml:space="preserve"> </w:t>
                             </w:r>
                             <w:r>
-                              <w:t xml:space="preserve"> Felicia Hioe – g4hioefe</w:t>
+                              <w:t xml:space="preserve"> Felicia</w:t>
+                            </w:r>
+                            <w:proofErr w:type="gramEnd"/>
+                            <w:r>
+                              <w:t xml:space="preserve"> </w:t>
+                            </w:r>
+                            <w:proofErr w:type="spellStart"/>
+                            <w:r>
+                              <w:t>Hioe</w:t>
+                            </w:r>
+                            <w:proofErr w:type="spellEnd"/>
+                            <w:r>
+                              <w:t xml:space="preserve"> – g4hioefe</w:t>
                             </w:r>
                           </w:p>
                           <w:p>
@@ -85,8 +98,13 @@
                             <w:r>
                               <w:t xml:space="preserve"> </w:t>
                             </w:r>
+                            <w:proofErr w:type="spellStart"/>
                             <w:r>
-                              <w:t>Flavio M. M. R. da Silva – c5munizr</w:t>
+                              <w:t>Flavio</w:t>
+                            </w:r>
+                            <w:proofErr w:type="spellEnd"/>
+                            <w:r>
+                              <w:t xml:space="preserve"> M. M. R. da Silva – c5munizr</w:t>
                             </w:r>
                           </w:p>
                           <w:p>
@@ -102,13 +120,24 @@
                               <w:t xml:space="preserve"> </w:t>
                             </w:r>
                             <w:r>
-                              <w:t>Rodrigo L. Guimar</w:t>
+                              <w:t xml:space="preserve">Rodrigo L. </w:t>
+                            </w:r>
+                            <w:proofErr w:type="spellStart"/>
+                            <w:r>
+                              <w:t>Guimar</w:t>
                             </w:r>
                             <w:r>
                               <w:rPr>
                                 <w:lang w:val="pt-BR"/>
                               </w:rPr>
-                              <w:t>ães – c5longhi</w:t>
+                              <w:t>ães</w:t>
+                            </w:r>
+                            <w:proofErr w:type="spellEnd"/>
+                            <w:r>
+                              <w:rPr>
+                                <w:lang w:val="pt-BR"/>
+                              </w:rPr>
+                              <w:t xml:space="preserve"> – c5longhi</w:t>
                             </w:r>
                           </w:p>
                           <w:p>
@@ -149,7 +178,7 @@
               </wp:anchor>
             </w:drawing>
           </mc:Choice>
-          <mc:Fallback xmlns:mo="http://schemas.microsoft.com/office/mac/office/2008/main" xmlns:mv="urn:schemas-microsoft-com:mac:vml">
+          <mc:Fallback xmlns:w15="http://schemas.microsoft.com/office/word/2012/wordml">
             <w:pict>
               <v:shapetype w14:anchorId="1357022B" id="_x0000_t202" coordsize="21600,21600" o:spt="202" path="m0,0l0,21600,21600,21600,21600,0xe">
                 <v:stroke joinstyle="miter"/>
@@ -288,7 +317,15 @@
         <w:jc w:val="both"/>
       </w:pPr>
       <w:r>
-        <w:t>Tutor Me is a network to connect tutors</w:t>
+        <w:t xml:space="preserve">Tutor </w:t>
+      </w:r>
+      <w:proofErr w:type="gramStart"/>
+      <w:r>
+        <w:t>Me</w:t>
+      </w:r>
+      <w:proofErr w:type="gramEnd"/>
+      <w:r>
+        <w:t xml:space="preserve"> is a network to connect tutors</w:t>
       </w:r>
       <w:r>
         <w:t>,</w:t>
@@ -387,12 +424,7 @@
         <w:t xml:space="preserve"> their</w:t>
       </w:r>
       <w:r>
-        <w:t xml:space="preserve"> reviews. In this page, he can also reserve a time slot</w:t>
-      </w:r>
-      <w:bookmarkStart w:id="0" w:name="_GoBack"/>
-      <w:bookmarkEnd w:id="0"/>
-      <w:r>
-        <w:t xml:space="preserve"> by consuming some of his points.</w:t>
+        <w:t xml:space="preserve"> reviews. In this page, he can also reserve a time slot by consuming some of his points.</w:t>
       </w:r>
     </w:p>
     <w:p>
@@ -496,9 +528,11 @@
               <w:jc w:val="both"/>
               <w:cnfStyle w:val="100000000000" w:firstRow="1" w:lastRow="0" w:firstColumn="0" w:lastColumn="0" w:oddVBand="0" w:evenVBand="0" w:oddHBand="0" w:evenHBand="0" w:firstRowFirstColumn="0" w:firstRowLastColumn="0" w:lastRowFirstColumn="0" w:lastRowLastColumn="0"/>
             </w:pPr>
+            <w:proofErr w:type="spellStart"/>
             <w:r>
               <w:t>Flavio</w:t>
             </w:r>
+            <w:proofErr w:type="spellEnd"/>
           </w:p>
         </w:tc>
         <w:tc>
@@ -1080,8 +1114,13 @@
             <w:pPr>
               <w:jc w:val="both"/>
             </w:pPr>
-            <w:r>
-              <w:t>NodeJS server</w:t>
+            <w:proofErr w:type="spellStart"/>
+            <w:r>
+              <w:t>NodeJS</w:t>
+            </w:r>
+            <w:proofErr w:type="spellEnd"/>
+            <w:r>
+              <w:t xml:space="preserve"> server</w:t>
             </w:r>
           </w:p>
         </w:tc>
@@ -1211,15 +1250,47 @@
     </w:tbl>
     <w:p>
       <w:pPr>
-        <w:ind w:firstLine="720"/>
         <w:jc w:val="both"/>
       </w:pPr>
     </w:p>
     <w:p>
       <w:pPr>
-        <w:ind w:firstLine="720"/>
         <w:jc w:val="both"/>
       </w:pPr>
+      <w:r>
+        <w:t>Additional Info:</w:t>
+      </w:r>
+    </w:p>
+    <w:p>
+      <w:pPr>
+        <w:jc w:val="both"/>
+      </w:pPr>
+      <w:proofErr w:type="spellStart"/>
+      <w:r>
+        <w:t>Github</w:t>
+      </w:r>
+      <w:proofErr w:type="spellEnd"/>
+      <w:r>
+        <w:t xml:space="preserve">: </w:t>
+      </w:r>
+      <w:hyperlink r:id="rId5" w:history="1">
+        <w:r>
+          <w:rPr>
+            <w:rStyle w:val="Hyperlink"/>
+          </w:rPr>
+          <w:t>https://github.com/Flaviommrs/CSC309-Assignment04-TutorSite</w:t>
+        </w:r>
+      </w:hyperlink>
+    </w:p>
+    <w:p>
+      <w:pPr>
+        <w:jc w:val="both"/>
+      </w:pPr>
+      <w:r>
+        <w:t>link.html contains links to all other pages.</w:t>
+      </w:r>
+      <w:bookmarkStart w:id="0" w:name="_GoBack"/>
+      <w:bookmarkEnd w:id="0"/>
     </w:p>
     <w:p>
       <w:pPr>
@@ -1256,7 +1327,7 @@
 </file>
 
 <file path=word/styles.xml><?xml version="1.0" encoding="utf-8"?>
-<w:styles xmlns:mc="http://schemas.openxmlformats.org/markup-compatibility/2006" xmlns:r="http://schemas.openxmlformats.org/officeDocument/2006/relationships" xmlns:w="http://schemas.openxmlformats.org/wordprocessingml/2006/main" xmlns:w14="http://schemas.microsoft.com/office/word/2010/wordml" xmlns:w15="http://schemas.microsoft.com/office/word/2012/wordml" mc:Ignorable="w14 w15">
+<w:styles xmlns:mc="http://schemas.openxmlformats.org/markup-compatibility/2006" xmlns:r="http://schemas.openxmlformats.org/officeDocument/2006/relationships" xmlns:w="http://schemas.openxmlformats.org/wordprocessingml/2006/main" xmlns:w14="http://schemas.microsoft.com/office/word/2010/wordml" mc:Ignorable="w14">
   <w:docDefaults>
     <w:rPrDefault>
       <w:rPr>
@@ -1268,378 +1339,153 @@
     </w:rPrDefault>
     <w:pPrDefault/>
   </w:docDefaults>
-  <w:latentStyles w:defLockedState="0" w:defUIPriority="99" w:defSemiHidden="0" w:defUnhideWhenUsed="0" w:defQFormat="0" w:count="371">
-    <w:lsdException w:name="Normal" w:uiPriority="0" w:qFormat="1"/>
-    <w:lsdException w:name="heading 1" w:uiPriority="9" w:qFormat="1"/>
-    <w:lsdException w:name="heading 2" w:semiHidden="1" w:uiPriority="9" w:unhideWhenUsed="1" w:qFormat="1"/>
-    <w:lsdException w:name="heading 3" w:semiHidden="1" w:uiPriority="9" w:unhideWhenUsed="1" w:qFormat="1"/>
-    <w:lsdException w:name="heading 4" w:semiHidden="1" w:uiPriority="9" w:unhideWhenUsed="1" w:qFormat="1"/>
-    <w:lsdException w:name="heading 5" w:semiHidden="1" w:uiPriority="9" w:unhideWhenUsed="1" w:qFormat="1"/>
-    <w:lsdException w:name="heading 6" w:semiHidden="1" w:uiPriority="9" w:unhideWhenUsed="1" w:qFormat="1"/>
-    <w:lsdException w:name="heading 7" w:semiHidden="1" w:uiPriority="9" w:unhideWhenUsed="1" w:qFormat="1"/>
-    <w:lsdException w:name="heading 8" w:semiHidden="1" w:uiPriority="9" w:unhideWhenUsed="1" w:qFormat="1"/>
-    <w:lsdException w:name="heading 9" w:semiHidden="1" w:uiPriority="9" w:unhideWhenUsed="1" w:qFormat="1"/>
-    <w:lsdException w:name="index 1" w:semiHidden="1" w:unhideWhenUsed="1"/>
-    <w:lsdException w:name="index 2" w:semiHidden="1" w:unhideWhenUsed="1"/>
-    <w:lsdException w:name="index 3" w:semiHidden="1" w:unhideWhenUsed="1"/>
-    <w:lsdException w:name="index 4" w:semiHidden="1" w:unhideWhenUsed="1"/>
-    <w:lsdException w:name="index 5" w:semiHidden="1" w:unhideWhenUsed="1"/>
-    <w:lsdException w:name="index 6" w:semiHidden="1" w:unhideWhenUsed="1"/>
-    <w:lsdException w:name="index 7" w:semiHidden="1" w:unhideWhenUsed="1"/>
-    <w:lsdException w:name="index 8" w:semiHidden="1" w:unhideWhenUsed="1"/>
-    <w:lsdException w:name="index 9" w:semiHidden="1" w:unhideWhenUsed="1"/>
-    <w:lsdException w:name="toc 1" w:semiHidden="1" w:uiPriority="39" w:unhideWhenUsed="1"/>
-    <w:lsdException w:name="toc 2" w:semiHidden="1" w:uiPriority="39" w:unhideWhenUsed="1"/>
-    <w:lsdException w:name="toc 3" w:semiHidden="1" w:uiPriority="39" w:unhideWhenUsed="1"/>
-    <w:lsdException w:name="toc 4" w:semiHidden="1" w:uiPriority="39" w:unhideWhenUsed="1"/>
-    <w:lsdException w:name="toc 5" w:semiHidden="1" w:uiPriority="39" w:unhideWhenUsed="1"/>
-    <w:lsdException w:name="toc 6" w:semiHidden="1" w:uiPriority="39" w:unhideWhenUsed="1"/>
-    <w:lsdException w:name="toc 7" w:semiHidden="1" w:uiPriority="39" w:unhideWhenUsed="1"/>
-    <w:lsdException w:name="toc 8" w:semiHidden="1" w:uiPriority="39" w:unhideWhenUsed="1"/>
-    <w:lsdException w:name="toc 9" w:semiHidden="1" w:uiPriority="39" w:unhideWhenUsed="1"/>
-    <w:lsdException w:name="Normal Indent" w:semiHidden="1" w:unhideWhenUsed="1"/>
-    <w:lsdException w:name="footnote text" w:semiHidden="1" w:unhideWhenUsed="1"/>
-    <w:lsdException w:name="annotation text" w:semiHidden="1" w:unhideWhenUsed="1"/>
-    <w:lsdException w:name="header" w:semiHidden="1" w:unhideWhenUsed="1"/>
-    <w:lsdException w:name="footer" w:semiHidden="1" w:unhideWhenUsed="1"/>
-    <w:lsdException w:name="index heading" w:semiHidden="1" w:unhideWhenUsed="1"/>
-    <w:lsdException w:name="caption" w:semiHidden="1" w:uiPriority="35" w:unhideWhenUsed="1" w:qFormat="1"/>
-    <w:lsdException w:name="table of figures" w:semiHidden="1" w:unhideWhenUsed="1"/>
-    <w:lsdException w:name="envelope address" w:semiHidden="1" w:unhideWhenUsed="1"/>
-    <w:lsdException w:name="envelope return" w:semiHidden="1" w:unhideWhenUsed="1"/>
-    <w:lsdException w:name="footnote reference" w:semiHidden="1" w:unhideWhenUsed="1"/>
-    <w:lsdException w:name="annotation reference" w:semiHidden="1" w:unhideWhenUsed="1"/>
-    <w:lsdException w:name="line number" w:semiHidden="1" w:unhideWhenUsed="1"/>
-    <w:lsdException w:name="page number" w:semiHidden="1" w:unhideWhenUsed="1"/>
-    <w:lsdException w:name="endnote reference" w:semiHidden="1" w:unhideWhenUsed="1"/>
-    <w:lsdException w:name="endnote text" w:semiHidden="1" w:unhideWhenUsed="1"/>
-    <w:lsdException w:name="table of authorities" w:semiHidden="1" w:unhideWhenUsed="1"/>
-    <w:lsdException w:name="macro" w:semiHidden="1" w:unhideWhenUsed="1"/>
-    <w:lsdException w:name="toa heading" w:semiHidden="1" w:unhideWhenUsed="1"/>
-    <w:lsdException w:name="List" w:semiHidden="1" w:unhideWhenUsed="1"/>
-    <w:lsdException w:name="List Bullet" w:semiHidden="1" w:unhideWhenUsed="1"/>
-    <w:lsdException w:name="List Number" w:semiHidden="1" w:unhideWhenUsed="1"/>
-    <w:lsdException w:name="List 2" w:semiHidden="1" w:unhideWhenUsed="1"/>
-    <w:lsdException w:name="List 3" w:semiHidden="1" w:unhideWhenUsed="1"/>
-    <w:lsdException w:name="List 4" w:semiHidden="1" w:unhideWhenUsed="1"/>
-    <w:lsdException w:name="List 5" w:semiHidden="1" w:unhideWhenUsed="1"/>
-    <w:lsdException w:name="List Bullet 2" w:semiHidden="1" w:unhideWhenUsed="1"/>
-    <w:lsdException w:name="List Bullet 3" w:semiHidden="1" w:unhideWhenUsed="1"/>
-    <w:lsdException w:name="List Bullet 4" w:semiHidden="1" w:unhideWhenUsed="1"/>
-    <w:lsdException w:name="List Bullet 5" w:semiHidden="1" w:unhideWhenUsed="1"/>
-    <w:lsdException w:name="List Number 2" w:semiHidden="1" w:unhideWhenUsed="1"/>
-    <w:lsdException w:name="List Number 3" w:semiHidden="1" w:unhideWhenUsed="1"/>
-    <w:lsdException w:name="List Number 4" w:semiHidden="1" w:unhideWhenUsed="1"/>
-    <w:lsdException w:name="List Number 5" w:semiHidden="1" w:unhideWhenUsed="1"/>
-    <w:lsdException w:name="Title" w:uiPriority="10" w:qFormat="1"/>
-    <w:lsdException w:name="Closing" w:semiHidden="1" w:unhideWhenUsed="1"/>
-    <w:lsdException w:name="Signature" w:semiHidden="1" w:unhideWhenUsed="1"/>
-    <w:lsdException w:name="Default Paragraph Font" w:semiHidden="1" w:uiPriority="1" w:unhideWhenUsed="1"/>
-    <w:lsdException w:name="Body Text" w:semiHidden="1" w:unhideWhenUsed="1"/>
-    <w:lsdException w:name="Body Text Indent" w:semiHidden="1" w:unhideWhenUsed="1"/>
-    <w:lsdException w:name="List Continue" w:semiHidden="1" w:unhideWhenUsed="1"/>
-    <w:lsdException w:name="List Continue 2" w:semiHidden="1" w:unhideWhenUsed="1"/>
-    <w:lsdException w:name="List Continue 3" w:semiHidden="1" w:unhideWhenUsed="1"/>
-    <w:lsdException w:name="List Continue 4" w:semiHidden="1" w:unhideWhenUsed="1"/>
-    <w:lsdException w:name="List Continue 5" w:semiHidden="1" w:unhideWhenUsed="1"/>
-    <w:lsdException w:name="Message Header" w:semiHidden="1" w:unhideWhenUsed="1"/>
-    <w:lsdException w:name="Subtitle" w:uiPriority="11" w:qFormat="1"/>
-    <w:lsdException w:name="Salutation" w:semiHidden="1" w:unhideWhenUsed="1"/>
-    <w:lsdException w:name="Date" w:semiHidden="1" w:unhideWhenUsed="1"/>
-    <w:lsdException w:name="Body Text First Indent" w:semiHidden="1" w:unhideWhenUsed="1"/>
-    <w:lsdException w:name="Body Text First Indent 2" w:semiHidden="1" w:unhideWhenUsed="1"/>
-    <w:lsdException w:name="Note Heading" w:semiHidden="1" w:unhideWhenUsed="1"/>
-    <w:lsdException w:name="Body Text 2" w:semiHidden="1" w:unhideWhenUsed="1"/>
-    <w:lsdException w:name="Body Text 3" w:semiHidden="1" w:unhideWhenUsed="1"/>
-    <w:lsdException w:name="Body Text Indent 2" w:semiHidden="1" w:unhideWhenUsed="1"/>
-    <w:lsdException w:name="Body Text Indent 3" w:semiHidden="1" w:unhideWhenUsed="1"/>
-    <w:lsdException w:name="Block Text" w:semiHidden="1" w:unhideWhenUsed="1"/>
-    <w:lsdException w:name="Hyperlink" w:semiHidden="1" w:unhideWhenUsed="1"/>
-    <w:lsdException w:name="FollowedHyperlink" w:semiHidden="1" w:unhideWhenUsed="1"/>
-    <w:lsdException w:name="Strong" w:uiPriority="22" w:qFormat="1"/>
-    <w:lsdException w:name="Emphasis" w:uiPriority="20" w:qFormat="1"/>
-    <w:lsdException w:name="Document Map" w:semiHidden="1" w:unhideWhenUsed="1"/>
-    <w:lsdException w:name="Plain Text" w:semiHidden="1" w:unhideWhenUsed="1"/>
-    <w:lsdException w:name="E-mail Signature" w:semiHidden="1" w:unhideWhenUsed="1"/>
-    <w:lsdException w:name="HTML Top of Form" w:semiHidden="1" w:unhideWhenUsed="1"/>
-    <w:lsdException w:name="HTML Bottom of Form" w:semiHidden="1" w:unhideWhenUsed="1"/>
-    <w:lsdException w:name="Normal (Web)" w:semiHidden="1" w:unhideWhenUsed="1"/>
-    <w:lsdException w:name="HTML Acronym" w:semiHidden="1" w:unhideWhenUsed="1"/>
-    <w:lsdException w:name="HTML Address" w:semiHidden="1" w:unhideWhenUsed="1"/>
-    <w:lsdException w:name="HTML Cite" w:semiHidden="1" w:unhideWhenUsed="1"/>
-    <w:lsdException w:name="HTML Code" w:semiHidden="1" w:unhideWhenUsed="1"/>
-    <w:lsdException w:name="HTML Definition" w:semiHidden="1" w:unhideWhenUsed="1"/>
-    <w:lsdException w:name="HTML Keyboard" w:semiHidden="1" w:unhideWhenUsed="1"/>
-    <w:lsdException w:name="HTML Preformatted" w:semiHidden="1" w:unhideWhenUsed="1"/>
-    <w:lsdException w:name="HTML Sample" w:semiHidden="1" w:unhideWhenUsed="1"/>
-    <w:lsdException w:name="HTML Typewriter" w:semiHidden="1" w:unhideWhenUsed="1"/>
-    <w:lsdException w:name="HTML Variable" w:semiHidden="1" w:unhideWhenUsed="1"/>
-    <w:lsdException w:name="Normal Table" w:semiHidden="1" w:unhideWhenUsed="1"/>
-    <w:lsdException w:name="annotation subject" w:semiHidden="1" w:unhideWhenUsed="1"/>
-    <w:lsdException w:name="No List" w:semiHidden="1" w:unhideWhenUsed="1"/>
-    <w:lsdException w:name="Outline List 1" w:semiHidden="1" w:unhideWhenUsed="1"/>
-    <w:lsdException w:name="Outline List 2" w:semiHidden="1" w:unhideWhenUsed="1"/>
-    <w:lsdException w:name="Outline List 3" w:semiHidden="1" w:unhideWhenUsed="1"/>
-    <w:lsdException w:name="Table Simple 1" w:semiHidden="1" w:unhideWhenUsed="1"/>
-    <w:lsdException w:name="Table Simple 2" w:semiHidden="1" w:unhideWhenUsed="1"/>
-    <w:lsdException w:name="Table Simple 3" w:semiHidden="1" w:unhideWhenUsed="1"/>
-    <w:lsdException w:name="Table Classic 1" w:semiHidden="1" w:unhideWhenUsed="1"/>
-    <w:lsdException w:name="Table Classic 2" w:semiHidden="1" w:unhideWhenUsed="1"/>
-    <w:lsdException w:name="Table Classic 3" w:semiHidden="1" w:unhideWhenUsed="1"/>
-    <w:lsdException w:name="Table Classic 4" w:semiHidden="1" w:unhideWhenUsed="1"/>
-    <w:lsdException w:name="Table Colorful 1" w:semiHidden="1" w:unhideWhenUsed="1"/>
-    <w:lsdException w:name="Table Colorful 2" w:semiHidden="1" w:unhideWhenUsed="1"/>
-    <w:lsdException w:name="Table Colorful 3" w:semiHidden="1" w:unhideWhenUsed="1"/>
-    <w:lsdException w:name="Table Columns 1" w:semiHidden="1" w:unhideWhenUsed="1"/>
-    <w:lsdException w:name="Table Columns 2" w:semiHidden="1" w:unhideWhenUsed="1"/>
-    <w:lsdException w:name="Table Columns 3" w:semiHidden="1" w:unhideWhenUsed="1"/>
-    <w:lsdException w:name="Table Columns 4" w:semiHidden="1" w:unhideWhenUsed="1"/>
-    <w:lsdException w:name="Table Columns 5" w:semiHidden="1" w:unhideWhenUsed="1"/>
-    <w:lsdException w:name="Table Grid 1" w:semiHidden="1" w:unhideWhenUsed="1"/>
-    <w:lsdException w:name="Table Grid 2" w:semiHidden="1" w:unhideWhenUsed="1"/>
-    <w:lsdException w:name="Table Grid 3" w:semiHidden="1" w:unhideWhenUsed="1"/>
-    <w:lsdException w:name="Table Grid 4" w:semiHidden="1" w:unhideWhenUsed="1"/>
-    <w:lsdException w:name="Table Grid 5" w:semiHidden="1" w:unhideWhenUsed="1"/>
-    <w:lsdException w:name="Table Grid 6" w:semiHidden="1" w:unhideWhenUsed="1"/>
-    <w:lsdException w:name="Table Grid 7" w:semiHidden="1" w:unhideWhenUsed="1"/>
-    <w:lsdException w:name="Table Grid 8" w:semiHidden="1" w:unhideWhenUsed="1"/>
-    <w:lsdException w:name="Table List 1" w:semiHidden="1" w:unhideWhenUsed="1"/>
-    <w:lsdException w:name="Table List 2" w:semiHidden="1" w:unhideWhenUsed="1"/>
-    <w:lsdException w:name="Table List 3" w:semiHidden="1" w:unhideWhenUsed="1"/>
-    <w:lsdException w:name="Table List 4" w:semiHidden="1" w:unhideWhenUsed="1"/>
-    <w:lsdException w:name="Table List 5" w:semiHidden="1" w:unhideWhenUsed="1"/>
-    <w:lsdException w:name="Table List 6" w:semiHidden="1" w:unhideWhenUsed="1"/>
-    <w:lsdException w:name="Table List 7" w:semiHidden="1" w:unhideWhenUsed="1"/>
-    <w:lsdException w:name="Table List 8" w:semiHidden="1" w:unhideWhenUsed="1"/>
-    <w:lsdException w:name="Table 3D effects 1" w:semiHidden="1" w:unhideWhenUsed="1"/>
-    <w:lsdException w:name="Table 3D effects 2" w:semiHidden="1" w:unhideWhenUsed="1"/>
-    <w:lsdException w:name="Table 3D effects 3" w:semiHidden="1" w:unhideWhenUsed="1"/>
-    <w:lsdException w:name="Table Contemporary" w:semiHidden="1" w:unhideWhenUsed="1"/>
-    <w:lsdException w:name="Table Elegant" w:semiHidden="1" w:unhideWhenUsed="1"/>
-    <w:lsdException w:name="Table Professional" w:semiHidden="1" w:unhideWhenUsed="1"/>
-    <w:lsdException w:name="Table Subtle 1" w:semiHidden="1" w:unhideWhenUsed="1"/>
-    <w:lsdException w:name="Table Subtle 2" w:semiHidden="1" w:unhideWhenUsed="1"/>
-    <w:lsdException w:name="Table Web 1" w:semiHidden="1" w:unhideWhenUsed="1"/>
-    <w:lsdException w:name="Table Web 2" w:semiHidden="1" w:unhideWhenUsed="1"/>
-    <w:lsdException w:name="Table Web 3" w:semiHidden="1" w:unhideWhenUsed="1"/>
-    <w:lsdException w:name="Balloon Text" w:semiHidden="1" w:unhideWhenUsed="1"/>
-    <w:lsdException w:name="Table Grid" w:uiPriority="39"/>
-    <w:lsdException w:name="Table Theme" w:semiHidden="1" w:unhideWhenUsed="1"/>
-    <w:lsdException w:name="Placeholder Text" w:semiHidden="1"/>
-    <w:lsdException w:name="No Spacing" w:uiPriority="1" w:qFormat="1"/>
-    <w:lsdException w:name="Light Shading" w:uiPriority="60"/>
-    <w:lsdException w:name="Light List" w:uiPriority="61"/>
-    <w:lsdException w:name="Light Grid" w:uiPriority="62"/>
-    <w:lsdException w:name="Medium Shading 1" w:uiPriority="63"/>
-    <w:lsdException w:name="Medium Shading 2" w:uiPriority="64"/>
-    <w:lsdException w:name="Medium List 1" w:uiPriority="65"/>
-    <w:lsdException w:name="Medium List 2" w:uiPriority="66"/>
-    <w:lsdException w:name="Medium Grid 1" w:uiPriority="67"/>
-    <w:lsdException w:name="Medium Grid 2" w:uiPriority="68"/>
-    <w:lsdException w:name="Medium Grid 3" w:uiPriority="69"/>
-    <w:lsdException w:name="Dark List" w:uiPriority="70"/>
-    <w:lsdException w:name="Colorful Shading" w:uiPriority="71"/>
-    <w:lsdException w:name="Colorful List" w:uiPriority="72"/>
-    <w:lsdException w:name="Colorful Grid" w:uiPriority="73"/>
-    <w:lsdException w:name="Light Shading Accent 1" w:uiPriority="60"/>
-    <w:lsdException w:name="Light List Accent 1" w:uiPriority="61"/>
-    <w:lsdException w:name="Light Grid Accent 1" w:uiPriority="62"/>
-    <w:lsdException w:name="Medium Shading 1 Accent 1" w:uiPriority="63"/>
-    <w:lsdException w:name="Medium Shading 2 Accent 1" w:uiPriority="64"/>
-    <w:lsdException w:name="Medium List 1 Accent 1" w:uiPriority="65"/>
-    <w:lsdException w:name="Revision" w:semiHidden="1"/>
-    <w:lsdException w:name="List Paragraph" w:uiPriority="34" w:qFormat="1"/>
-    <w:lsdException w:name="Quote" w:uiPriority="29" w:qFormat="1"/>
-    <w:lsdException w:name="Intense Quote" w:uiPriority="30" w:qFormat="1"/>
-    <w:lsdException w:name="Medium List 2 Accent 1" w:uiPriority="66"/>
-    <w:lsdException w:name="Medium Grid 1 Accent 1" w:uiPriority="67"/>
-    <w:lsdException w:name="Medium Grid 2 Accent 1" w:uiPriority="68"/>
-    <w:lsdException w:name="Medium Grid 3 Accent 1" w:uiPriority="69"/>
-    <w:lsdException w:name="Dark List Accent 1" w:uiPriority="70"/>
-    <w:lsdException w:name="Colorful Shading Accent 1" w:uiPriority="71"/>
-    <w:lsdException w:name="Colorful List Accent 1" w:uiPriority="72"/>
-    <w:lsdException w:name="Colorful Grid Accent 1" w:uiPriority="73"/>
-    <w:lsdException w:name="Light Shading Accent 2" w:uiPriority="60"/>
-    <w:lsdException w:name="Light List Accent 2" w:uiPriority="61"/>
-    <w:lsdException w:name="Light Grid Accent 2" w:uiPriority="62"/>
-    <w:lsdException w:name="Medium Shading 1 Accent 2" w:uiPriority="63"/>
-    <w:lsdException w:name="Medium Shading 2 Accent 2" w:uiPriority="64"/>
-    <w:lsdException w:name="Medium List 1 Accent 2" w:uiPriority="65"/>
-    <w:lsdException w:name="Medium List 2 Accent 2" w:uiPriority="66"/>
-    <w:lsdException w:name="Medium Grid 1 Accent 2" w:uiPriority="67"/>
-    <w:lsdException w:name="Medium Grid 2 Accent 2" w:uiPriority="68"/>
-    <w:lsdException w:name="Medium Grid 3 Accent 2" w:uiPriority="69"/>
-    <w:lsdException w:name="Dark List Accent 2" w:uiPriority="70"/>
-    <w:lsdException w:name="Colorful Shading Accent 2" w:uiPriority="71"/>
-    <w:lsdException w:name="Colorful List Accent 2" w:uiPriority="72"/>
-    <w:lsdException w:name="Colorful Grid Accent 2" w:uiPriority="73"/>
-    <w:lsdException w:name="Light Shading Accent 3" w:uiPriority="60"/>
-    <w:lsdException w:name="Light List Accent 3" w:uiPriority="61"/>
-    <w:lsdException w:name="Light Grid Accent 3" w:uiPriority="62"/>
-    <w:lsdException w:name="Medium Shading 1 Accent 3" w:uiPriority="63"/>
-    <w:lsdException w:name="Medium Shading 2 Accent 3" w:uiPriority="64"/>
-    <w:lsdException w:name="Medium List 1 Accent 3" w:uiPriority="65"/>
-    <w:lsdException w:name="Medium List 2 Accent 3" w:uiPriority="66"/>
-    <w:lsdException w:name="Medium Grid 1 Accent 3" w:uiPriority="67"/>
-    <w:lsdException w:name="Medium Grid 2 Accent 3" w:uiPriority="68"/>
-    <w:lsdException w:name="Medium Grid 3 Accent 3" w:uiPriority="69"/>
-    <w:lsdException w:name="Dark List Accent 3" w:uiPriority="70"/>
-    <w:lsdException w:name="Colorful Shading Accent 3" w:uiPriority="71"/>
-    <w:lsdException w:name="Colorful List Accent 3" w:uiPriority="72"/>
-    <w:lsdException w:name="Colorful Grid Accent 3" w:uiPriority="73"/>
-    <w:lsdException w:name="Light Shading Accent 4" w:uiPriority="60"/>
-    <w:lsdException w:name="Light List Accent 4" w:uiPriority="61"/>
-    <w:lsdException w:name="Light Grid Accent 4" w:uiPriority="62"/>
-    <w:lsdException w:name="Medium Shading 1 Accent 4" w:uiPriority="63"/>
-    <w:lsdException w:name="Medium Shading 2 Accent 4" w:uiPriority="64"/>
-    <w:lsdException w:name="Medium List 1 Accent 4" w:uiPriority="65"/>
-    <w:lsdException w:name="Medium List 2 Accent 4" w:uiPriority="66"/>
-    <w:lsdException w:name="Medium Grid 1 Accent 4" w:uiPriority="67"/>
-    <w:lsdException w:name="Medium Grid 2 Accent 4" w:uiPriority="68"/>
-    <w:lsdException w:name="Medium Grid 3 Accent 4" w:uiPriority="69"/>
-    <w:lsdException w:name="Dark List Accent 4" w:uiPriority="70"/>
-    <w:lsdException w:name="Colorful Shading Accent 4" w:uiPriority="71"/>
-    <w:lsdException w:name="Colorful List Accent 4" w:uiPriority="72"/>
-    <w:lsdException w:name="Colorful Grid Accent 4" w:uiPriority="73"/>
-    <w:lsdException w:name="Light Shading Accent 5" w:uiPriority="60"/>
-    <w:lsdException w:name="Light List Accent 5" w:uiPriority="61"/>
-    <w:lsdException w:name="Light Grid Accent 5" w:uiPriority="62"/>
-    <w:lsdException w:name="Medium Shading 1 Accent 5" w:uiPriority="63"/>
-    <w:lsdException w:name="Medium Shading 2 Accent 5" w:uiPriority="64"/>
-    <w:lsdException w:name="Medium List 1 Accent 5" w:uiPriority="65"/>
-    <w:lsdException w:name="Medium List 2 Accent 5" w:uiPriority="66"/>
-    <w:lsdException w:name="Medium Grid 1 Accent 5" w:uiPriority="67"/>
-    <w:lsdException w:name="Medium Grid 2 Accent 5" w:uiPriority="68"/>
-    <w:lsdException w:name="Medium Grid 3 Accent 5" w:uiPriority="69"/>
-    <w:lsdException w:name="Dark List Accent 5" w:uiPriority="70"/>
-    <w:lsdException w:name="Colorful Shading Accent 5" w:uiPriority="71"/>
-    <w:lsdException w:name="Colorful List Accent 5" w:uiPriority="72"/>
-    <w:lsdException w:name="Colorful Grid Accent 5" w:uiPriority="73"/>
-    <w:lsdException w:name="Light Shading Accent 6" w:uiPriority="60"/>
-    <w:lsdException w:name="Light List Accent 6" w:uiPriority="61"/>
-    <w:lsdException w:name="Light Grid Accent 6" w:uiPriority="62"/>
-    <w:lsdException w:name="Medium Shading 1 Accent 6" w:uiPriority="63"/>
-    <w:lsdException w:name="Medium Shading 2 Accent 6" w:uiPriority="64"/>
-    <w:lsdException w:name="Medium List 1 Accent 6" w:uiPriority="65"/>
-    <w:lsdException w:name="Medium List 2 Accent 6" w:uiPriority="66"/>
-    <w:lsdException w:name="Medium Grid 1 Accent 6" w:uiPriority="67"/>
-    <w:lsdException w:name="Medium Grid 2 Accent 6" w:uiPriority="68"/>
-    <w:lsdException w:name="Medium Grid 3 Accent 6" w:uiPriority="69"/>
-    <w:lsdException w:name="Dark List Accent 6" w:uiPriority="70"/>
-    <w:lsdException w:name="Colorful Shading Accent 6" w:uiPriority="71"/>
-    <w:lsdException w:name="Colorful List Accent 6" w:uiPriority="72"/>
-    <w:lsdException w:name="Colorful Grid Accent 6" w:uiPriority="73"/>
-    <w:lsdException w:name="Subtle Emphasis" w:uiPriority="19" w:qFormat="1"/>
-    <w:lsdException w:name="Intense Emphasis" w:uiPriority="21" w:qFormat="1"/>
-    <w:lsdException w:name="Subtle Reference" w:uiPriority="31" w:qFormat="1"/>
-    <w:lsdException w:name="Intense Reference" w:uiPriority="32" w:qFormat="1"/>
-    <w:lsdException w:name="Book Title" w:uiPriority="33" w:qFormat="1"/>
-    <w:lsdException w:name="Bibliography" w:semiHidden="1" w:uiPriority="37" w:unhideWhenUsed="1"/>
-    <w:lsdException w:name="TOC Heading" w:semiHidden="1" w:uiPriority="39" w:unhideWhenUsed="1" w:qFormat="1"/>
-    <w:lsdException w:name="Plain Table 1" w:uiPriority="41"/>
-    <w:lsdException w:name="Plain Table 2" w:uiPriority="42"/>
-    <w:lsdException w:name="Plain Table 3" w:uiPriority="43"/>
-    <w:lsdException w:name="Plain Table 4" w:uiPriority="44"/>
-    <w:lsdException w:name="Plain Table 5" w:uiPriority="45"/>
-    <w:lsdException w:name="Grid Table Light" w:uiPriority="40"/>
-    <w:lsdException w:name="Grid Table 1 Light" w:uiPriority="46"/>
-    <w:lsdException w:name="Grid Table 2" w:uiPriority="47"/>
-    <w:lsdException w:name="Grid Table 3" w:uiPriority="48"/>
-    <w:lsdException w:name="Grid Table 4" w:uiPriority="49"/>
-    <w:lsdException w:name="Grid Table 5 Dark" w:uiPriority="50"/>
-    <w:lsdException w:name="Grid Table 6 Colorful" w:uiPriority="51"/>
-    <w:lsdException w:name="Grid Table 7 Colorful" w:uiPriority="52"/>
-    <w:lsdException w:name="Grid Table 1 Light Accent 1" w:uiPriority="46"/>
-    <w:lsdException w:name="Grid Table 2 Accent 1" w:uiPriority="47"/>
-    <w:lsdException w:name="Grid Table 3 Accent 1" w:uiPriority="48"/>
-    <w:lsdException w:name="Grid Table 4 Accent 1" w:uiPriority="49"/>
-    <w:lsdException w:name="Grid Table 5 Dark Accent 1" w:uiPriority="50"/>
-    <w:lsdException w:name="Grid Table 6 Colorful Accent 1" w:uiPriority="51"/>
-    <w:lsdException w:name="Grid Table 7 Colorful Accent 1" w:uiPriority="52"/>
-    <w:lsdException w:name="Grid Table 1 Light Accent 2" w:uiPriority="46"/>
-    <w:lsdException w:name="Grid Table 2 Accent 2" w:uiPriority="47"/>
-    <w:lsdException w:name="Grid Table 3 Accent 2" w:uiPriority="48"/>
-    <w:lsdException w:name="Grid Table 4 Accent 2" w:uiPriority="49"/>
-    <w:lsdException w:name="Grid Table 5 Dark Accent 2" w:uiPriority="50"/>
-    <w:lsdException w:name="Grid Table 6 Colorful Accent 2" w:uiPriority="51"/>
-    <w:lsdException w:name="Grid Table 7 Colorful Accent 2" w:uiPriority="52"/>
-    <w:lsdException w:name="Grid Table 1 Light Accent 3" w:uiPriority="46"/>
-    <w:lsdException w:name="Grid Table 2 Accent 3" w:uiPriority="47"/>
-    <w:lsdException w:name="Grid Table 3 Accent 3" w:uiPriority="48"/>
-    <w:lsdException w:name="Grid Table 4 Accent 3" w:uiPriority="49"/>
-    <w:lsdException w:name="Grid Table 5 Dark Accent 3" w:uiPriority="50"/>
-    <w:lsdException w:name="Grid Table 6 Colorful Accent 3" w:uiPriority="51"/>
-    <w:lsdException w:name="Grid Table 7 Colorful Accent 3" w:uiPriority="52"/>
-    <w:lsdException w:name="Grid Table 1 Light Accent 4" w:uiPriority="46"/>
-    <w:lsdException w:name="Grid Table 2 Accent 4" w:uiPriority="47"/>
-    <w:lsdException w:name="Grid Table 3 Accent 4" w:uiPriority="48"/>
-    <w:lsdException w:name="Grid Table 4 Accent 4" w:uiPriority="49"/>
-    <w:lsdException w:name="Grid Table 5 Dark Accent 4" w:uiPriority="50"/>
-    <w:lsdException w:name="Grid Table 6 Colorful Accent 4" w:uiPriority="51"/>
-    <w:lsdException w:name="Grid Table 7 Colorful Accent 4" w:uiPriority="52"/>
-    <w:lsdException w:name="Grid Table 1 Light Accent 5" w:uiPriority="46"/>
-    <w:lsdException w:name="Grid Table 2 Accent 5" w:uiPriority="47"/>
-    <w:lsdException w:name="Grid Table 3 Accent 5" w:uiPriority="48"/>
-    <w:lsdException w:name="Grid Table 4 Accent 5" w:uiPriority="49"/>
-    <w:lsdException w:name="Grid Table 5 Dark Accent 5" w:uiPriority="50"/>
-    <w:lsdException w:name="Grid Table 6 Colorful Accent 5" w:uiPriority="51"/>
-    <w:lsdException w:name="Grid Table 7 Colorful Accent 5" w:uiPriority="52"/>
-    <w:lsdException w:name="Grid Table 1 Light Accent 6" w:uiPriority="46"/>
-    <w:lsdException w:name="Grid Table 2 Accent 6" w:uiPriority="47"/>
-    <w:lsdException w:name="Grid Table 3 Accent 6" w:uiPriority="48"/>
-    <w:lsdException w:name="Grid Table 4 Accent 6" w:uiPriority="49"/>
-    <w:lsdException w:name="Grid Table 5 Dark Accent 6" w:uiPriority="50"/>
-    <w:lsdException w:name="Grid Table 6 Colorful Accent 6" w:uiPriority="51"/>
-    <w:lsdException w:name="Grid Table 7 Colorful Accent 6" w:uiPriority="52"/>
-    <w:lsdException w:name="List Table 1 Light" w:uiPriority="46"/>
-    <w:lsdException w:name="List Table 2" w:uiPriority="47"/>
-    <w:lsdException w:name="List Table 3" w:uiPriority="48"/>
-    <w:lsdException w:name="List Table 4" w:uiPriority="49"/>
-    <w:lsdException w:name="List Table 5 Dark" w:uiPriority="50"/>
-    <w:lsdException w:name="List Table 6 Colorful" w:uiPriority="51"/>
-    <w:lsdException w:name="List Table 7 Colorful" w:uiPriority="52"/>
-    <w:lsdException w:name="List Table 1 Light Accent 1" w:uiPriority="46"/>
-    <w:lsdException w:name="List Table 2 Accent 1" w:uiPriority="47"/>
-    <w:lsdException w:name="List Table 3 Accent 1" w:uiPriority="48"/>
-    <w:lsdException w:name="List Table 4 Accent 1" w:uiPriority="49"/>
-    <w:lsdException w:name="List Table 5 Dark Accent 1" w:uiPriority="50"/>
-    <w:lsdException w:name="List Table 6 Colorful Accent 1" w:uiPriority="51"/>
-    <w:lsdException w:name="List Table 7 Colorful Accent 1" w:uiPriority="52"/>
-    <w:lsdException w:name="List Table 1 Light Accent 2" w:uiPriority="46"/>
-    <w:lsdException w:name="List Table 2 Accent 2" w:uiPriority="47"/>
-    <w:lsdException w:name="List Table 3 Accent 2" w:uiPriority="48"/>
-    <w:lsdException w:name="List Table 4 Accent 2" w:uiPriority="49"/>
-    <w:lsdException w:name="List Table 5 Dark Accent 2" w:uiPriority="50"/>
-    <w:lsdException w:name="List Table 6 Colorful Accent 2" w:uiPriority="51"/>
-    <w:lsdException w:name="List Table 7 Colorful Accent 2" w:uiPriority="52"/>
-    <w:lsdException w:name="List Table 1 Light Accent 3" w:uiPriority="46"/>
-    <w:lsdException w:name="List Table 2 Accent 3" w:uiPriority="47"/>
-    <w:lsdException w:name="List Table 3 Accent 3" w:uiPriority="48"/>
-    <w:lsdException w:name="List Table 4 Accent 3" w:uiPriority="49"/>
-    <w:lsdException w:name="List Table 5 Dark Accent 3" w:uiPriority="50"/>
-    <w:lsdException w:name="List Table 6 Colorful Accent 3" w:uiPriority="51"/>
-    <w:lsdException w:name="List Table 7 Colorful Accent 3" w:uiPriority="52"/>
-    <w:lsdException w:name="List Table 1 Light Accent 4" w:uiPriority="46"/>
-    <w:lsdException w:name="List Table 2 Accent 4" w:uiPriority="47"/>
-    <w:lsdException w:name="List Table 3 Accent 4" w:uiPriority="48"/>
-    <w:lsdException w:name="List Table 4 Accent 4" w:uiPriority="49"/>
-    <w:lsdException w:name="List Table 5 Dark Accent 4" w:uiPriority="50"/>
-    <w:lsdException w:name="List Table 6 Colorful Accent 4" w:uiPriority="51"/>
-    <w:lsdException w:name="List Table 7 Colorful Accent 4" w:uiPriority="52"/>
-    <w:lsdException w:name="List Table 1 Light Accent 5" w:uiPriority="46"/>
-    <w:lsdException w:name="List Table 2 Accent 5" w:uiPriority="47"/>
-    <w:lsdException w:name="List Table 3 Accent 5" w:uiPriority="48"/>
-    <w:lsdException w:name="List Table 4 Accent 5" w:uiPriority="49"/>
-    <w:lsdException w:name="List Table 5 Dark Accent 5" w:uiPriority="50"/>
-    <w:lsdException w:name="List Table 6 Colorful Accent 5" w:uiPriority="51"/>
-    <w:lsdException w:name="List Table 7 Colorful Accent 5" w:uiPriority="52"/>
-    <w:lsdException w:name="List Table 1 Light Accent 6" w:uiPriority="46"/>
-    <w:lsdException w:name="List Table 2 Accent 6" w:uiPriority="47"/>
-    <w:lsdException w:name="List Table 3 Accent 6" w:uiPriority="48"/>
-    <w:lsdException w:name="List Table 4 Accent 6" w:uiPriority="49"/>
-    <w:lsdException w:name="List Table 5 Dark Accent 6" w:uiPriority="50"/>
-    <w:lsdException w:name="List Table 6 Colorful Accent 6" w:uiPriority="51"/>
-    <w:lsdException w:name="List Table 7 Colorful Accent 6" w:uiPriority="52"/>
+  <w:latentStyles w:defLockedState="0" w:defUIPriority="99" w:defSemiHidden="1" w:defUnhideWhenUsed="1" w:defQFormat="0" w:count="276">
+    <w:lsdException w:name="Normal" w:semiHidden="0" w:uiPriority="0" w:unhideWhenUsed="0" w:qFormat="1"/>
+    <w:lsdException w:name="heading 1" w:semiHidden="0" w:uiPriority="9" w:unhideWhenUsed="0" w:qFormat="1"/>
+    <w:lsdException w:name="heading 2" w:uiPriority="9" w:qFormat="1"/>
+    <w:lsdException w:name="heading 3" w:uiPriority="9" w:qFormat="1"/>
+    <w:lsdException w:name="heading 4" w:uiPriority="9" w:qFormat="1"/>
+    <w:lsdException w:name="heading 5" w:uiPriority="9" w:qFormat="1"/>
+    <w:lsdException w:name="heading 6" w:uiPriority="9" w:qFormat="1"/>
+    <w:lsdException w:name="heading 7" w:uiPriority="9" w:qFormat="1"/>
+    <w:lsdException w:name="heading 8" w:uiPriority="9" w:qFormat="1"/>
+    <w:lsdException w:name="heading 9" w:uiPriority="9" w:qFormat="1"/>
+    <w:lsdException w:name="toc 1" w:uiPriority="39"/>
+    <w:lsdException w:name="toc 2" w:uiPriority="39"/>
+    <w:lsdException w:name="toc 3" w:uiPriority="39"/>
+    <w:lsdException w:name="toc 4" w:uiPriority="39"/>
+    <w:lsdException w:name="toc 5" w:uiPriority="39"/>
+    <w:lsdException w:name="toc 6" w:uiPriority="39"/>
+    <w:lsdException w:name="toc 7" w:uiPriority="39"/>
+    <w:lsdException w:name="toc 8" w:uiPriority="39"/>
+    <w:lsdException w:name="toc 9" w:uiPriority="39"/>
+    <w:lsdException w:name="caption" w:uiPriority="35" w:qFormat="1"/>
+    <w:lsdException w:name="Title" w:semiHidden="0" w:uiPriority="10" w:unhideWhenUsed="0" w:qFormat="1"/>
+    <w:lsdException w:name="Default Paragraph Font" w:uiPriority="1"/>
+    <w:lsdException w:name="Subtitle" w:semiHidden="0" w:uiPriority="11" w:unhideWhenUsed="0" w:qFormat="1"/>
+    <w:lsdException w:name="Strong" w:semiHidden="0" w:uiPriority="22" w:unhideWhenUsed="0" w:qFormat="1"/>
+    <w:lsdException w:name="Emphasis" w:semiHidden="0" w:uiPriority="20" w:unhideWhenUsed="0" w:qFormat="1"/>
+    <w:lsdException w:name="Table Grid" w:semiHidden="0" w:uiPriority="39" w:unhideWhenUsed="0"/>
+    <w:lsdException w:name="Note Level 1" w:semiHidden="0" w:unhideWhenUsed="0"/>
+    <w:lsdException w:name="Note Level 2" w:semiHidden="0" w:unhideWhenUsed="0"/>
+    <w:lsdException w:name="Note Level 3" w:semiHidden="0" w:unhideWhenUsed="0"/>
+    <w:lsdException w:name="Note Level 4" w:semiHidden="0" w:unhideWhenUsed="0"/>
+    <w:lsdException w:name="Note Level 5" w:semiHidden="0" w:unhideWhenUsed="0"/>
+    <w:lsdException w:name="Note Level 6" w:semiHidden="0" w:unhideWhenUsed="0"/>
+    <w:lsdException w:name="Note Level 7" w:semiHidden="0" w:unhideWhenUsed="0"/>
+    <w:lsdException w:name="Note Level 8" w:semiHidden="0" w:unhideWhenUsed="0"/>
+    <w:lsdException w:name="Note Level 9" w:semiHidden="0" w:unhideWhenUsed="0"/>
+    <w:lsdException w:name="Placeholder Text" w:unhideWhenUsed="0"/>
+    <w:lsdException w:name="No Spacing" w:semiHidden="0" w:uiPriority="1" w:unhideWhenUsed="0" w:qFormat="1"/>
+    <w:lsdException w:name="Light Shading" w:semiHidden="0" w:uiPriority="60" w:unhideWhenUsed="0"/>
+    <w:lsdException w:name="Light List" w:semiHidden="0" w:uiPriority="61" w:unhideWhenUsed="0"/>
+    <w:lsdException w:name="Light Grid" w:semiHidden="0" w:uiPriority="62" w:unhideWhenUsed="0"/>
+    <w:lsdException w:name="Medium Shading 1" w:semiHidden="0" w:uiPriority="63" w:unhideWhenUsed="0"/>
+    <w:lsdException w:name="Medium Shading 2" w:semiHidden="0" w:uiPriority="64" w:unhideWhenUsed="0"/>
+    <w:lsdException w:name="Medium List 1" w:semiHidden="0" w:uiPriority="65" w:unhideWhenUsed="0"/>
+    <w:lsdException w:name="Medium List 2" w:semiHidden="0" w:uiPriority="66" w:unhideWhenUsed="0"/>
+    <w:lsdException w:name="Medium Grid 1" w:semiHidden="0" w:uiPriority="67" w:unhideWhenUsed="0"/>
+    <w:lsdException w:name="Medium Grid 2" w:semiHidden="0" w:uiPriority="68" w:unhideWhenUsed="0"/>
+    <w:lsdException w:name="Medium Grid 3" w:semiHidden="0" w:uiPriority="69" w:unhideWhenUsed="0"/>
+    <w:lsdException w:name="Dark List" w:semiHidden="0" w:uiPriority="70" w:unhideWhenUsed="0"/>
+    <w:lsdException w:name="Colorful Shading" w:semiHidden="0" w:uiPriority="71" w:unhideWhenUsed="0"/>
+    <w:lsdException w:name="Colorful List" w:semiHidden="0" w:uiPriority="72" w:unhideWhenUsed="0"/>
+    <w:lsdException w:name="Colorful Grid" w:semiHidden="0" w:uiPriority="73" w:unhideWhenUsed="0"/>
+    <w:lsdException w:name="Light Shading Accent 1" w:semiHidden="0" w:uiPriority="60" w:unhideWhenUsed="0"/>
+    <w:lsdException w:name="Light List Accent 1" w:semiHidden="0" w:uiPriority="61" w:unhideWhenUsed="0"/>
+    <w:lsdException w:name="Light Grid Accent 1" w:semiHidden="0" w:uiPriority="62" w:unhideWhenUsed="0"/>
+    <w:lsdException w:name="Medium Shading 1 Accent 1" w:semiHidden="0" w:uiPriority="63" w:unhideWhenUsed="0"/>
+    <w:lsdException w:name="Medium Shading 2 Accent 1" w:semiHidden="0" w:uiPriority="64" w:unhideWhenUsed="0"/>
+    <w:lsdException w:name="Medium List 1 Accent 1" w:semiHidden="0" w:uiPriority="65" w:unhideWhenUsed="0"/>
+    <w:lsdException w:name="Revision" w:unhideWhenUsed="0"/>
+    <w:lsdException w:name="List Paragraph" w:semiHidden="0" w:uiPriority="34" w:unhideWhenUsed="0" w:qFormat="1"/>
+    <w:lsdException w:name="Quote" w:semiHidden="0" w:uiPriority="29" w:unhideWhenUsed="0" w:qFormat="1"/>
+    <w:lsdException w:name="Intense Quote" w:semiHidden="0" w:uiPriority="30" w:unhideWhenUsed="0" w:qFormat="1"/>
+    <w:lsdException w:name="Medium List 2 Accent 1" w:semiHidden="0" w:uiPriority="66" w:unhideWhenUsed="0"/>
+    <w:lsdException w:name="Medium Grid 1 Accent 1" w:semiHidden="0" w:uiPriority="67" w:unhideWhenUsed="0"/>
+    <w:lsdException w:name="Medium Grid 2 Accent 1" w:semiHidden="0" w:uiPriority="68" w:unhideWhenUsed="0"/>
+    <w:lsdException w:name="Medium Grid 3 Accent 1" w:semiHidden="0" w:uiPriority="69" w:unhideWhenUsed="0"/>
+    <w:lsdException w:name="Dark List Accent 1" w:semiHidden="0" w:uiPriority="70" w:unhideWhenUsed="0"/>
+    <w:lsdException w:name="Colorful Shading Accent 1" w:semiHidden="0" w:uiPriority="71" w:unhideWhenUsed="0"/>
+    <w:lsdException w:name="Colorful List Accent 1" w:semiHidden="0" w:uiPriority="72" w:unhideWhenUsed="0"/>
+    <w:lsdException w:name="Colorful Grid Accent 1" w:semiHidden="0" w:uiPriority="73" w:unhideWhenUsed="0"/>
+    <w:lsdException w:name="Light Shading Accent 2" w:semiHidden="0" w:uiPriority="60" w:unhideWhenUsed="0"/>
+    <w:lsdException w:name="Light List Accent 2" w:semiHidden="0" w:uiPriority="61" w:unhideWhenUsed="0"/>
+    <w:lsdException w:name="Light Grid Accent 2" w:semiHidden="0" w:uiPriority="62" w:unhideWhenUsed="0"/>
+    <w:lsdException w:name="Medium Shading 1 Accent 2" w:semiHidden="0" w:uiPriority="63" w:unhideWhenUsed="0"/>
+    <w:lsdException w:name="Medium Shading 2 Accent 2" w:semiHidden="0" w:uiPriority="64" w:unhideWhenUsed="0"/>
+    <w:lsdException w:name="Medium List 1 Accent 2" w:semiHidden="0" w:uiPriority="65" w:unhideWhenUsed="0"/>
+    <w:lsdException w:name="Medium List 2 Accent 2" w:semiHidden="0" w:uiPriority="66" w:unhideWhenUsed="0"/>
+    <w:lsdException w:name="Medium Grid 1 Accent 2" w:semiHidden="0" w:uiPriority="67" w:unhideWhenUsed="0"/>
+    <w:lsdException w:name="Medium Grid 2 Accent 2" w:semiHidden="0" w:uiPriority="68" w:unhideWhenUsed="0"/>
+    <w:lsdException w:name="Medium Grid 3 Accent 2" w:semiHidden="0" w:uiPriority="69" w:unhideWhenUsed="0"/>
+    <w:lsdException w:name="Dark List Accent 2" w:semiHidden="0" w:uiPriority="70" w:unhideWhenUsed="0"/>
+    <w:lsdException w:name="Colorful Shading Accent 2" w:semiHidden="0" w:uiPriority="71" w:unhideWhenUsed="0"/>
+    <w:lsdException w:name="Colorful List Accent 2" w:semiHidden="0" w:uiPriority="72" w:unhideWhenUsed="0"/>
+    <w:lsdException w:name="Colorful Grid Accent 2" w:semiHidden="0" w:uiPriority="73" w:unhideWhenUsed="0"/>
+    <w:lsdException w:name="Light Shading Accent 3" w:semiHidden="0" w:uiPriority="60" w:unhideWhenUsed="0"/>
+    <w:lsdException w:name="Light List Accent 3" w:semiHidden="0" w:uiPriority="61" w:unhideWhenUsed="0"/>
+    <w:lsdException w:name="Light Grid Accent 3" w:semiHidden="0" w:uiPriority="62" w:unhideWhenUsed="0"/>
+    <w:lsdException w:name="Medium Shading 1 Accent 3" w:semiHidden="0" w:uiPriority="63" w:unhideWhenUsed="0"/>
+    <w:lsdException w:name="Medium Shading 2 Accent 3" w:semiHidden="0" w:uiPriority="64" w:unhideWhenUsed="0"/>
+    <w:lsdException w:name="Medium List 1 Accent 3" w:semiHidden="0" w:uiPriority="65" w:unhideWhenUsed="0"/>
+    <w:lsdException w:name="Medium List 2 Accent 3" w:semiHidden="0" w:uiPriority="66" w:unhideWhenUsed="0"/>
+    <w:lsdException w:name="Medium Grid 1 Accent 3" w:semiHidden="0" w:uiPriority="67" w:unhideWhenUsed="0"/>
+    <w:lsdException w:name="Medium Grid 2 Accent 3" w:semiHidden="0" w:uiPriority="68" w:unhideWhenUsed="0"/>
+    <w:lsdException w:name="Medium Grid 3 Accent 3" w:semiHidden="0" w:uiPriority="69" w:unhideWhenUsed="0"/>
+    <w:lsdException w:name="Dark List Accent 3" w:semiHidden="0" w:uiPriority="70" w:unhideWhenUsed="0"/>
+    <w:lsdException w:name="Colorful Shading Accent 3" w:semiHidden="0" w:uiPriority="71" w:unhideWhenUsed="0"/>
+    <w:lsdException w:name="Colorful List Accent 3" w:semiHidden="0" w:uiPriority="72" w:unhideWhenUsed="0"/>
+    <w:lsdException w:name="Colorful Grid Accent 3" w:semiHidden="0" w:uiPriority="73" w:unhideWhenUsed="0"/>
+    <w:lsdException w:name="Light Shading Accent 4" w:semiHidden="0" w:uiPriority="60" w:unhideWhenUsed="0"/>
+    <w:lsdException w:name="Light List Accent 4" w:semiHidden="0" w:uiPriority="61" w:unhideWhenUsed="0"/>
+    <w:lsdException w:name="Light Grid Accent 4" w:semiHidden="0" w:uiPriority="62" w:unhideWhenUsed="0"/>
+    <w:lsdException w:name="Medium Shading 1 Accent 4" w:semiHidden="0" w:uiPriority="63" w:unhideWhenUsed="0"/>
+    <w:lsdException w:name="Medium Shading 2 Accent 4" w:semiHidden="0" w:uiPriority="64" w:unhideWhenUsed="0"/>
+    <w:lsdException w:name="Medium List 1 Accent 4" w:semiHidden="0" w:uiPriority="65" w:unhideWhenUsed="0"/>
+    <w:lsdException w:name="Medium List 2 Accent 4" w:semiHidden="0" w:uiPriority="66" w:unhideWhenUsed="0"/>
+    <w:lsdException w:name="Medium Grid 1 Accent 4" w:semiHidden="0" w:uiPriority="67" w:unhideWhenUsed="0"/>
+    <w:lsdException w:name="Medium Grid 2 Accent 4" w:semiHidden="0" w:uiPriority="68" w:unhideWhenUsed="0"/>
+    <w:lsdException w:name="Medium Grid 3 Accent 4" w:semiHidden="0" w:uiPriority="69" w:unhideWhenUsed="0"/>
+    <w:lsdException w:name="Dark List Accent 4" w:semiHidden="0" w:uiPriority="70" w:unhideWhenUsed="0"/>
+    <w:lsdException w:name="Colorful Shading Accent 4" w:semiHidden="0" w:uiPriority="71" w:unhideWhenUsed="0"/>
+    <w:lsdException w:name="Colorful List Accent 4" w:semiHidden="0" w:uiPriority="72" w:unhideWhenUsed="0"/>
+    <w:lsdException w:name="Colorful Grid Accent 4" w:semiHidden="0" w:uiPriority="73" w:unhideWhenUsed="0"/>
+    <w:lsdException w:name="Light Shading Accent 5" w:semiHidden="0" w:uiPriority="60" w:unhideWhenUsed="0"/>
+    <w:lsdException w:name="Light List Accent 5" w:semiHidden="0" w:uiPriority="61" w:unhideWhenUsed="0"/>
+    <w:lsdException w:name="Light Grid Accent 5" w:semiHidden="0" w:uiPriority="62" w:unhideWhenUsed="0"/>
+    <w:lsdException w:name="Medium Shading 1 Accent 5" w:semiHidden="0" w:uiPriority="63" w:unhideWhenUsed="0"/>
+    <w:lsdException w:name="Medium Shading 2 Accent 5" w:semiHidden="0" w:uiPriority="64" w:unhideWhenUsed="0"/>
+    <w:lsdException w:name="Medium List 1 Accent 5" w:semiHidden="0" w:uiPriority="65" w:unhideWhenUsed="0"/>
+    <w:lsdException w:name="Medium List 2 Accent 5" w:semiHidden="0" w:uiPriority="66" w:unhideWhenUsed="0"/>
+    <w:lsdException w:name="Medium Grid 1 Accent 5" w:semiHidden="0" w:uiPriority="67" w:unhideWhenUsed="0"/>
+    <w:lsdException w:name="Medium Grid 2 Accent 5" w:semiHidden="0" w:uiPriority="68" w:unhideWhenUsed="0"/>
+    <w:lsdException w:name="Medium Grid 3 Accent 5" w:semiHidden="0" w:uiPriority="69" w:unhideWhenUsed="0"/>
+    <w:lsdException w:name="Dark List Accent 5" w:semiHidden="0" w:uiPriority="70" w:unhideWhenUsed="0"/>
+    <w:lsdException w:name="Colorful Shading Accent 5" w:semiHidden="0" w:uiPriority="71" w:unhideWhenUsed="0"/>
+    <w:lsdException w:name="Colorful List Accent 5" w:semiHidden="0" w:uiPriority="72" w:unhideWhenUsed="0"/>
+    <w:lsdException w:name="Colorful Grid Accent 5" w:semiHidden="0" w:uiPriority="73" w:unhideWhenUsed="0"/>
+    <w:lsdException w:name="Light Shading Accent 6" w:semiHidden="0" w:uiPriority="60" w:unhideWhenUsed="0"/>
+    <w:lsdException w:name="Light List Accent 6" w:semiHidden="0" w:uiPriority="61" w:unhideWhenUsed="0"/>
+    <w:lsdException w:name="Light Grid Accent 6" w:semiHidden="0" w:uiPriority="62" w:unhideWhenUsed="0"/>
+    <w:lsdException w:name="Medium Shading 1 Accent 6" w:semiHidden="0" w:uiPriority="63" w:unhideWhenUsed="0"/>
+    <w:lsdException w:name="Medium Shading 2 Accent 6" w:semiHidden="0" w:uiPriority="64" w:unhideWhenUsed="0"/>
+    <w:lsdException w:name="Medium List 1 Accent 6" w:semiHidden="0" w:uiPriority="65" w:unhideWhenUsed="0"/>
+    <w:lsdException w:name="Medium List 2 Accent 6" w:semiHidden="0" w:uiPriority="66" w:unhideWhenUsed="0"/>
+    <w:lsdException w:name="Medium Grid 1 Accent 6" w:semiHidden="0" w:uiPriority="67" w:unhideWhenUsed="0"/>
+    <w:lsdException w:name="Medium Grid 2 Accent 6" w:semiHidden="0" w:uiPriority="68" w:unhideWhenUsed="0"/>
+    <w:lsdException w:name="Medium Grid 3 Accent 6" w:semiHidden="0" w:uiPriority="69" w:unhideWhenUsed="0"/>
+    <w:lsdException w:name="Dark List Accent 6" w:semiHidden="0" w:uiPriority="70" w:unhideWhenUsed="0"/>
+    <w:lsdException w:name="Colorful Shading Accent 6" w:semiHidden="0" w:uiPriority="71" w:unhideWhenUsed="0"/>
+    <w:lsdException w:name="Colorful List Accent 6" w:semiHidden="0" w:uiPriority="72" w:unhideWhenUsed="0"/>
+    <w:lsdException w:name="Colorful Grid Accent 6" w:semiHidden="0" w:uiPriority="73" w:unhideWhenUsed="0"/>
+    <w:lsdException w:name="Subtle Emphasis" w:semiHidden="0" w:uiPriority="19" w:unhideWhenUsed="0" w:qFormat="1"/>
+    <w:lsdException w:name="Intense Emphasis" w:semiHidden="0" w:uiPriority="21" w:unhideWhenUsed="0" w:qFormat="1"/>
+    <w:lsdException w:name="Subtle Reference" w:semiHidden="0" w:uiPriority="31" w:unhideWhenUsed="0" w:qFormat="1"/>
+    <w:lsdException w:name="Intense Reference" w:semiHidden="0" w:uiPriority="32" w:unhideWhenUsed="0" w:qFormat="1"/>
+    <w:lsdException w:name="Book Title" w:semiHidden="0" w:uiPriority="33" w:unhideWhenUsed="0" w:qFormat="1"/>
+    <w:lsdException w:name="Bibliography" w:uiPriority="37"/>
+    <w:lsdException w:name="TOC Heading" w:uiPriority="39" w:qFormat="1"/>
   </w:latentStyles>
   <w:style w:type="paragraph" w:default="1" w:styleId="Normal">
     <w:name w:val="Normal"/>
@@ -1752,6 +1598,7 @@
     <w:uiPriority w:val="39"/>
     <w:rsid w:val="009547BA"/>
     <w:tblPr>
+      <w:tblInd w:w="0" w:type="dxa"/>
       <w:tblBorders>
         <w:top w:val="single" w:sz="4" w:space="0" w:color="auto"/>
         <w:left w:val="single" w:sz="4" w:space="0" w:color="auto"/>
@@ -1760,9 +1607,15 @@
         <w:insideH w:val="single" w:sz="4" w:space="0" w:color="auto"/>
         <w:insideV w:val="single" w:sz="4" w:space="0" w:color="auto"/>
       </w:tblBorders>
+      <w:tblCellMar>
+        <w:top w:w="0" w:type="dxa"/>
+        <w:left w:w="108" w:type="dxa"/>
+        <w:bottom w:w="0" w:type="dxa"/>
+        <w:right w:w="108" w:type="dxa"/>
+      </w:tblCellMar>
     </w:tblPr>
   </w:style>
-  <w:style w:type="table" w:styleId="GridTable1Light">
+  <w:style w:type="table" w:customStyle="1" w:styleId="GridTable1Light">
     <w:name w:val="Grid Table 1 Light"/>
     <w:basedOn w:val="TableNormal"/>
     <w:uiPriority w:val="46"/>
@@ -1770,6 +1623,7 @@
     <w:tblPr>
       <w:tblStyleRowBandSize w:val="1"/>
       <w:tblStyleColBandSize w:val="1"/>
+      <w:tblInd w:w="0" w:type="dxa"/>
       <w:tblBorders>
         <w:top w:val="single" w:sz="4" w:space="0" w:color="999999" w:themeColor="text1" w:themeTint="66"/>
         <w:left w:val="single" w:sz="4" w:space="0" w:color="999999" w:themeColor="text1" w:themeTint="66"/>
@@ -1778,6 +1632,12 @@
         <w:insideH w:val="single" w:sz="4" w:space="0" w:color="999999" w:themeColor="text1" w:themeTint="66"/>
         <w:insideV w:val="single" w:sz="4" w:space="0" w:color="999999" w:themeColor="text1" w:themeTint="66"/>
       </w:tblBorders>
+      <w:tblCellMar>
+        <w:top w:w="0" w:type="dxa"/>
+        <w:left w:w="108" w:type="dxa"/>
+        <w:bottom w:w="0" w:type="dxa"/>
+        <w:right w:w="108" w:type="dxa"/>
+      </w:tblCellMar>
     </w:tblPr>
     <w:tblStylePr w:type="firstRow">
       <w:rPr>
@@ -1815,6 +1675,381 @@
         <w:bCs/>
       </w:rPr>
     </w:tblStylePr>
+  </w:style>
+  <w:style w:type="character" w:styleId="Hyperlink">
+    <w:name w:val="Hyperlink"/>
+    <w:basedOn w:val="DefaultParagraphFont"/>
+    <w:uiPriority w:val="99"/>
+    <w:unhideWhenUsed/>
+    <w:rsid w:val="00E74012"/>
+    <w:rPr>
+      <w:color w:val="0563C1" w:themeColor="hyperlink"/>
+      <w:u w:val="single"/>
+    </w:rPr>
+  </w:style>
+</w:styles>
+</file>
+
+<file path=word/stylesWithEffects.xml><?xml version="1.0" encoding="utf-8"?>
+<w:styles xmlns:wpc="http://schemas.microsoft.com/office/word/2010/wordprocessingCanvas" xmlns:mo="http://schemas.microsoft.com/office/mac/office/2008/main" xmlns:mc="http://schemas.openxmlformats.org/markup-compatibility/2006" xmlns:mv="urn:schemas-microsoft-com:mac:vml" xmlns:o="urn:schemas-microsoft-com:office:office" xmlns:r="http://schemas.openxmlformats.org/officeDocument/2006/relationships" xmlns:m="http://schemas.openxmlformats.org/officeDocument/2006/math" xmlns:v="urn:schemas-microsoft-com:vml" xmlns:wp14="http://schemas.microsoft.com/office/word/2010/wordprocessingDrawing" xmlns:wp="http://schemas.openxmlformats.org/drawingml/2006/wordprocessingDrawing" xmlns:w10="urn:schemas-microsoft-com:office:word" xmlns:w="http://schemas.openxmlformats.org/wordprocessingml/2006/main" xmlns:w14="http://schemas.microsoft.com/office/word/2010/wordml" xmlns:wpg="http://schemas.microsoft.com/office/word/2010/wordprocessingGroup" xmlns:wpi="http://schemas.microsoft.com/office/word/2010/wordprocessingInk" xmlns:wne="http://schemas.microsoft.com/office/word/2006/wordml" xmlns:wps="http://schemas.microsoft.com/office/word/2010/wordprocessingShape" mc:Ignorable="w14 wp14">
+  <w:docDefaults>
+    <w:rPrDefault>
+      <w:rPr>
+        <w:rFonts w:asciiTheme="minorHAnsi" w:eastAsiaTheme="minorHAnsi" w:hAnsiTheme="minorHAnsi" w:cstheme="minorBidi"/>
+        <w:sz w:val="24"/>
+        <w:szCs w:val="24"/>
+        <w:lang w:val="en-US" w:eastAsia="en-US" w:bidi="ar-SA"/>
+      </w:rPr>
+    </w:rPrDefault>
+    <w:pPrDefault/>
+  </w:docDefaults>
+  <w:latentStyles w:defLockedState="0" w:defUIPriority="99" w:defSemiHidden="1" w:defUnhideWhenUsed="1" w:defQFormat="0" w:count="276">
+    <w:lsdException w:name="Normal" w:semiHidden="0" w:uiPriority="0" w:unhideWhenUsed="0" w:qFormat="1"/>
+    <w:lsdException w:name="heading 1" w:semiHidden="0" w:uiPriority="9" w:unhideWhenUsed="0" w:qFormat="1"/>
+    <w:lsdException w:name="heading 2" w:uiPriority="9" w:qFormat="1"/>
+    <w:lsdException w:name="heading 3" w:uiPriority="9" w:qFormat="1"/>
+    <w:lsdException w:name="heading 4" w:uiPriority="9" w:qFormat="1"/>
+    <w:lsdException w:name="heading 5" w:uiPriority="9" w:qFormat="1"/>
+    <w:lsdException w:name="heading 6" w:uiPriority="9" w:qFormat="1"/>
+    <w:lsdException w:name="heading 7" w:uiPriority="9" w:qFormat="1"/>
+    <w:lsdException w:name="heading 8" w:uiPriority="9" w:qFormat="1"/>
+    <w:lsdException w:name="heading 9" w:uiPriority="9" w:qFormat="1"/>
+    <w:lsdException w:name="toc 1" w:uiPriority="39"/>
+    <w:lsdException w:name="toc 2" w:uiPriority="39"/>
+    <w:lsdException w:name="toc 3" w:uiPriority="39"/>
+    <w:lsdException w:name="toc 4" w:uiPriority="39"/>
+    <w:lsdException w:name="toc 5" w:uiPriority="39"/>
+    <w:lsdException w:name="toc 6" w:uiPriority="39"/>
+    <w:lsdException w:name="toc 7" w:uiPriority="39"/>
+    <w:lsdException w:name="toc 8" w:uiPriority="39"/>
+    <w:lsdException w:name="toc 9" w:uiPriority="39"/>
+    <w:lsdException w:name="caption" w:uiPriority="35" w:qFormat="1"/>
+    <w:lsdException w:name="Title" w:semiHidden="0" w:uiPriority="10" w:unhideWhenUsed="0" w:qFormat="1"/>
+    <w:lsdException w:name="Default Paragraph Font" w:uiPriority="1"/>
+    <w:lsdException w:name="Subtitle" w:semiHidden="0" w:uiPriority="11" w:unhideWhenUsed="0" w:qFormat="1"/>
+    <w:lsdException w:name="Strong" w:semiHidden="0" w:uiPriority="22" w:unhideWhenUsed="0" w:qFormat="1"/>
+    <w:lsdException w:name="Emphasis" w:semiHidden="0" w:uiPriority="20" w:unhideWhenUsed="0" w:qFormat="1"/>
+    <w:lsdException w:name="Table Grid" w:semiHidden="0" w:uiPriority="39" w:unhideWhenUsed="0"/>
+    <w:lsdException w:name="Note Level 1" w:semiHidden="0" w:unhideWhenUsed="0"/>
+    <w:lsdException w:name="Note Level 2" w:semiHidden="0" w:unhideWhenUsed="0"/>
+    <w:lsdException w:name="Note Level 3" w:semiHidden="0" w:unhideWhenUsed="0"/>
+    <w:lsdException w:name="Note Level 4" w:semiHidden="0" w:unhideWhenUsed="0"/>
+    <w:lsdException w:name="Note Level 5" w:semiHidden="0" w:unhideWhenUsed="0"/>
+    <w:lsdException w:name="Note Level 6" w:semiHidden="0" w:unhideWhenUsed="0"/>
+    <w:lsdException w:name="Note Level 7" w:semiHidden="0" w:unhideWhenUsed="0"/>
+    <w:lsdException w:name="Note Level 8" w:semiHidden="0" w:unhideWhenUsed="0"/>
+    <w:lsdException w:name="Note Level 9" w:semiHidden="0" w:unhideWhenUsed="0"/>
+    <w:lsdException w:name="Placeholder Text" w:unhideWhenUsed="0"/>
+    <w:lsdException w:name="No Spacing" w:semiHidden="0" w:uiPriority="1" w:unhideWhenUsed="0" w:qFormat="1"/>
+    <w:lsdException w:name="Light Shading" w:semiHidden="0" w:uiPriority="60" w:unhideWhenUsed="0"/>
+    <w:lsdException w:name="Light List" w:semiHidden="0" w:uiPriority="61" w:unhideWhenUsed="0"/>
+    <w:lsdException w:name="Light Grid" w:semiHidden="0" w:uiPriority="62" w:unhideWhenUsed="0"/>
+    <w:lsdException w:name="Medium Shading 1" w:semiHidden="0" w:uiPriority="63" w:unhideWhenUsed="0"/>
+    <w:lsdException w:name="Medium Shading 2" w:semiHidden="0" w:uiPriority="64" w:unhideWhenUsed="0"/>
+    <w:lsdException w:name="Medium List 1" w:semiHidden="0" w:uiPriority="65" w:unhideWhenUsed="0"/>
+    <w:lsdException w:name="Medium List 2" w:semiHidden="0" w:uiPriority="66" w:unhideWhenUsed="0"/>
+    <w:lsdException w:name="Medium Grid 1" w:semiHidden="0" w:uiPriority="67" w:unhideWhenUsed="0"/>
+    <w:lsdException w:name="Medium Grid 2" w:semiHidden="0" w:uiPriority="68" w:unhideWhenUsed="0"/>
+    <w:lsdException w:name="Medium Grid 3" w:semiHidden="0" w:uiPriority="69" w:unhideWhenUsed="0"/>
+    <w:lsdException w:name="Dark List" w:semiHidden="0" w:uiPriority="70" w:unhideWhenUsed="0"/>
+    <w:lsdException w:name="Colorful Shading" w:semiHidden="0" w:uiPriority="71" w:unhideWhenUsed="0"/>
+    <w:lsdException w:name="Colorful List" w:semiHidden="0" w:uiPriority="72" w:unhideWhenUsed="0"/>
+    <w:lsdException w:name="Colorful Grid" w:semiHidden="0" w:uiPriority="73" w:unhideWhenUsed="0"/>
+    <w:lsdException w:name="Light Shading Accent 1" w:semiHidden="0" w:uiPriority="60" w:unhideWhenUsed="0"/>
+    <w:lsdException w:name="Light List Accent 1" w:semiHidden="0" w:uiPriority="61" w:unhideWhenUsed="0"/>
+    <w:lsdException w:name="Light Grid Accent 1" w:semiHidden="0" w:uiPriority="62" w:unhideWhenUsed="0"/>
+    <w:lsdException w:name="Medium Shading 1 Accent 1" w:semiHidden="0" w:uiPriority="63" w:unhideWhenUsed="0"/>
+    <w:lsdException w:name="Medium Shading 2 Accent 1" w:semiHidden="0" w:uiPriority="64" w:unhideWhenUsed="0"/>
+    <w:lsdException w:name="Medium List 1 Accent 1" w:semiHidden="0" w:uiPriority="65" w:unhideWhenUsed="0"/>
+    <w:lsdException w:name="Revision" w:unhideWhenUsed="0"/>
+    <w:lsdException w:name="List Paragraph" w:semiHidden="0" w:uiPriority="34" w:unhideWhenUsed="0" w:qFormat="1"/>
+    <w:lsdException w:name="Quote" w:semiHidden="0" w:uiPriority="29" w:unhideWhenUsed="0" w:qFormat="1"/>
+    <w:lsdException w:name="Intense Quote" w:semiHidden="0" w:uiPriority="30" w:unhideWhenUsed="0" w:qFormat="1"/>
+    <w:lsdException w:name="Medium List 2 Accent 1" w:semiHidden="0" w:uiPriority="66" w:unhideWhenUsed="0"/>
+    <w:lsdException w:name="Medium Grid 1 Accent 1" w:semiHidden="0" w:uiPriority="67" w:unhideWhenUsed="0"/>
+    <w:lsdException w:name="Medium Grid 2 Accent 1" w:semiHidden="0" w:uiPriority="68" w:unhideWhenUsed="0"/>
+    <w:lsdException w:name="Medium Grid 3 Accent 1" w:semiHidden="0" w:uiPriority="69" w:unhideWhenUsed="0"/>
+    <w:lsdException w:name="Dark List Accent 1" w:semiHidden="0" w:uiPriority="70" w:unhideWhenUsed="0"/>
+    <w:lsdException w:name="Colorful Shading Accent 1" w:semiHidden="0" w:uiPriority="71" w:unhideWhenUsed="0"/>
+    <w:lsdException w:name="Colorful List Accent 1" w:semiHidden="0" w:uiPriority="72" w:unhideWhenUsed="0"/>
+    <w:lsdException w:name="Colorful Grid Accent 1" w:semiHidden="0" w:uiPriority="73" w:unhideWhenUsed="0"/>
+    <w:lsdException w:name="Light Shading Accent 2" w:semiHidden="0" w:uiPriority="60" w:unhideWhenUsed="0"/>
+    <w:lsdException w:name="Light List Accent 2" w:semiHidden="0" w:uiPriority="61" w:unhideWhenUsed="0"/>
+    <w:lsdException w:name="Light Grid Accent 2" w:semiHidden="0" w:uiPriority="62" w:unhideWhenUsed="0"/>
+    <w:lsdException w:name="Medium Shading 1 Accent 2" w:semiHidden="0" w:uiPriority="63" w:unhideWhenUsed="0"/>
+    <w:lsdException w:name="Medium Shading 2 Accent 2" w:semiHidden="0" w:uiPriority="64" w:unhideWhenUsed="0"/>
+    <w:lsdException w:name="Medium List 1 Accent 2" w:semiHidden="0" w:uiPriority="65" w:unhideWhenUsed="0"/>
+    <w:lsdException w:name="Medium List 2 Accent 2" w:semiHidden="0" w:uiPriority="66" w:unhideWhenUsed="0"/>
+    <w:lsdException w:name="Medium Grid 1 Accent 2" w:semiHidden="0" w:uiPriority="67" w:unhideWhenUsed="0"/>
+    <w:lsdException w:name="Medium Grid 2 Accent 2" w:semiHidden="0" w:uiPriority="68" w:unhideWhenUsed="0"/>
+    <w:lsdException w:name="Medium Grid 3 Accent 2" w:semiHidden="0" w:uiPriority="69" w:unhideWhenUsed="0"/>
+    <w:lsdException w:name="Dark List Accent 2" w:semiHidden="0" w:uiPriority="70" w:unhideWhenUsed="0"/>
+    <w:lsdException w:name="Colorful Shading Accent 2" w:semiHidden="0" w:uiPriority="71" w:unhideWhenUsed="0"/>
+    <w:lsdException w:name="Colorful List Accent 2" w:semiHidden="0" w:uiPriority="72" w:unhideWhenUsed="0"/>
+    <w:lsdException w:name="Colorful Grid Accent 2" w:semiHidden="0" w:uiPriority="73" w:unhideWhenUsed="0"/>
+    <w:lsdException w:name="Light Shading Accent 3" w:semiHidden="0" w:uiPriority="60" w:unhideWhenUsed="0"/>
+    <w:lsdException w:name="Light List Accent 3" w:semiHidden="0" w:uiPriority="61" w:unhideWhenUsed="0"/>
+    <w:lsdException w:name="Light Grid Accent 3" w:semiHidden="0" w:uiPriority="62" w:unhideWhenUsed="0"/>
+    <w:lsdException w:name="Medium Shading 1 Accent 3" w:semiHidden="0" w:uiPriority="63" w:unhideWhenUsed="0"/>
+    <w:lsdException w:name="Medium Shading 2 Accent 3" w:semiHidden="0" w:uiPriority="64" w:unhideWhenUsed="0"/>
+    <w:lsdException w:name="Medium List 1 Accent 3" w:semiHidden="0" w:uiPriority="65" w:unhideWhenUsed="0"/>
+    <w:lsdException w:name="Medium List 2 Accent 3" w:semiHidden="0" w:uiPriority="66" w:unhideWhenUsed="0"/>
+    <w:lsdException w:name="Medium Grid 1 Accent 3" w:semiHidden="0" w:uiPriority="67" w:unhideWhenUsed="0"/>
+    <w:lsdException w:name="Medium Grid 2 Accent 3" w:semiHidden="0" w:uiPriority="68" w:unhideWhenUsed="0"/>
+    <w:lsdException w:name="Medium Grid 3 Accent 3" w:semiHidden="0" w:uiPriority="69" w:unhideWhenUsed="0"/>
+    <w:lsdException w:name="Dark List Accent 3" w:semiHidden="0" w:uiPriority="70" w:unhideWhenUsed="0"/>
+    <w:lsdException w:name="Colorful Shading Accent 3" w:semiHidden="0" w:uiPriority="71" w:unhideWhenUsed="0"/>
+    <w:lsdException w:name="Colorful List Accent 3" w:semiHidden="0" w:uiPriority="72" w:unhideWhenUsed="0"/>
+    <w:lsdException w:name="Colorful Grid Accent 3" w:semiHidden="0" w:uiPriority="73" w:unhideWhenUsed="0"/>
+    <w:lsdException w:name="Light Shading Accent 4" w:semiHidden="0" w:uiPriority="60" w:unhideWhenUsed="0"/>
+    <w:lsdException w:name="Light List Accent 4" w:semiHidden="0" w:uiPriority="61" w:unhideWhenUsed="0"/>
+    <w:lsdException w:name="Light Grid Accent 4" w:semiHidden="0" w:uiPriority="62" w:unhideWhenUsed="0"/>
+    <w:lsdException w:name="Medium Shading 1 Accent 4" w:semiHidden="0" w:uiPriority="63" w:unhideWhenUsed="0"/>
+    <w:lsdException w:name="Medium Shading 2 Accent 4" w:semiHidden="0" w:uiPriority="64" w:unhideWhenUsed="0"/>
+    <w:lsdException w:name="Medium List 1 Accent 4" w:semiHidden="0" w:uiPriority="65" w:unhideWhenUsed="0"/>
+    <w:lsdException w:name="Medium List 2 Accent 4" w:semiHidden="0" w:uiPriority="66" w:unhideWhenUsed="0"/>
+    <w:lsdException w:name="Medium Grid 1 Accent 4" w:semiHidden="0" w:uiPriority="67" w:unhideWhenUsed="0"/>
+    <w:lsdException w:name="Medium Grid 2 Accent 4" w:semiHidden="0" w:uiPriority="68" w:unhideWhenUsed="0"/>
+    <w:lsdException w:name="Medium Grid 3 Accent 4" w:semiHidden="0" w:uiPriority="69" w:unhideWhenUsed="0"/>
+    <w:lsdException w:name="Dark List Accent 4" w:semiHidden="0" w:uiPriority="70" w:unhideWhenUsed="0"/>
+    <w:lsdException w:name="Colorful Shading Accent 4" w:semiHidden="0" w:uiPriority="71" w:unhideWhenUsed="0"/>
+    <w:lsdException w:name="Colorful List Accent 4" w:semiHidden="0" w:uiPriority="72" w:unhideWhenUsed="0"/>
+    <w:lsdException w:name="Colorful Grid Accent 4" w:semiHidden="0" w:uiPriority="73" w:unhideWhenUsed="0"/>
+    <w:lsdException w:name="Light Shading Accent 5" w:semiHidden="0" w:uiPriority="60" w:unhideWhenUsed="0"/>
+    <w:lsdException w:name="Light List Accent 5" w:semiHidden="0" w:uiPriority="61" w:unhideWhenUsed="0"/>
+    <w:lsdException w:name="Light Grid Accent 5" w:semiHidden="0" w:uiPriority="62" w:unhideWhenUsed="0"/>
+    <w:lsdException w:name="Medium Shading 1 Accent 5" w:semiHidden="0" w:uiPriority="63" w:unhideWhenUsed="0"/>
+    <w:lsdException w:name="Medium Shading 2 Accent 5" w:semiHidden="0" w:uiPriority="64" w:unhideWhenUsed="0"/>
+    <w:lsdException w:name="Medium List 1 Accent 5" w:semiHidden="0" w:uiPriority="65" w:unhideWhenUsed="0"/>
+    <w:lsdException w:name="Medium List 2 Accent 5" w:semiHidden="0" w:uiPriority="66" w:unhideWhenUsed="0"/>
+    <w:lsdException w:name="Medium Grid 1 Accent 5" w:semiHidden="0" w:uiPriority="67" w:unhideWhenUsed="0"/>
+    <w:lsdException w:name="Medium Grid 2 Accent 5" w:semiHidden="0" w:uiPriority="68" w:unhideWhenUsed="0"/>
+    <w:lsdException w:name="Medium Grid 3 Accent 5" w:semiHidden="0" w:uiPriority="69" w:unhideWhenUsed="0"/>
+    <w:lsdException w:name="Dark List Accent 5" w:semiHidden="0" w:uiPriority="70" w:unhideWhenUsed="0"/>
+    <w:lsdException w:name="Colorful Shading Accent 5" w:semiHidden="0" w:uiPriority="71" w:unhideWhenUsed="0"/>
+    <w:lsdException w:name="Colorful List Accent 5" w:semiHidden="0" w:uiPriority="72" w:unhideWhenUsed="0"/>
+    <w:lsdException w:name="Colorful Grid Accent 5" w:semiHidden="0" w:uiPriority="73" w:unhideWhenUsed="0"/>
+    <w:lsdException w:name="Light Shading Accent 6" w:semiHidden="0" w:uiPriority="60" w:unhideWhenUsed="0"/>
+    <w:lsdException w:name="Light List Accent 6" w:semiHidden="0" w:uiPriority="61" w:unhideWhenUsed="0"/>
+    <w:lsdException w:name="Light Grid Accent 6" w:semiHidden="0" w:uiPriority="62" w:unhideWhenUsed="0"/>
+    <w:lsdException w:name="Medium Shading 1 Accent 6" w:semiHidden="0" w:uiPriority="63" w:unhideWhenUsed="0"/>
+    <w:lsdException w:name="Medium Shading 2 Accent 6" w:semiHidden="0" w:uiPriority="64" w:unhideWhenUsed="0"/>
+    <w:lsdException w:name="Medium List 1 Accent 6" w:semiHidden="0" w:uiPriority="65" w:unhideWhenUsed="0"/>
+    <w:lsdException w:name="Medium List 2 Accent 6" w:semiHidden="0" w:uiPriority="66" w:unhideWhenUsed="0"/>
+    <w:lsdException w:name="Medium Grid 1 Accent 6" w:semiHidden="0" w:uiPriority="67" w:unhideWhenUsed="0"/>
+    <w:lsdException w:name="Medium Grid 2 Accent 6" w:semiHidden="0" w:uiPriority="68" w:unhideWhenUsed="0"/>
+    <w:lsdException w:name="Medium Grid 3 Accent 6" w:semiHidden="0" w:uiPriority="69" w:unhideWhenUsed="0"/>
+    <w:lsdException w:name="Dark List Accent 6" w:semiHidden="0" w:uiPriority="70" w:unhideWhenUsed="0"/>
+    <w:lsdException w:name="Colorful Shading Accent 6" w:semiHidden="0" w:uiPriority="71" w:unhideWhenUsed="0"/>
+    <w:lsdException w:name="Colorful List Accent 6" w:semiHidden="0" w:uiPriority="72" w:unhideWhenUsed="0"/>
+    <w:lsdException w:name="Colorful Grid Accent 6" w:semiHidden="0" w:uiPriority="73" w:unhideWhenUsed="0"/>
+    <w:lsdException w:name="Subtle Emphasis" w:semiHidden="0" w:uiPriority="19" w:unhideWhenUsed="0" w:qFormat="1"/>
+    <w:lsdException w:name="Intense Emphasis" w:semiHidden="0" w:uiPriority="21" w:unhideWhenUsed="0" w:qFormat="1"/>
+    <w:lsdException w:name="Subtle Reference" w:semiHidden="0" w:uiPriority="31" w:unhideWhenUsed="0" w:qFormat="1"/>
+    <w:lsdException w:name="Intense Reference" w:semiHidden="0" w:uiPriority="32" w:unhideWhenUsed="0" w:qFormat="1"/>
+    <w:lsdException w:name="Book Title" w:semiHidden="0" w:uiPriority="33" w:unhideWhenUsed="0" w:qFormat="1"/>
+    <w:lsdException w:name="Bibliography" w:uiPriority="37"/>
+    <w:lsdException w:name="TOC Heading" w:uiPriority="39" w:qFormat="1"/>
+  </w:latentStyles>
+  <w:style w:type="paragraph" w:default="1" w:styleId="Normal">
+    <w:name w:val="Normal"/>
+    <w:qFormat/>
+    <w:rPr>
+      <w:lang w:val="en-CA"/>
+    </w:rPr>
+  </w:style>
+  <w:style w:type="character" w:default="1" w:styleId="DefaultParagraphFont">
+    <w:name w:val="Default Paragraph Font"/>
+    <w:uiPriority w:val="1"/>
+    <w:semiHidden/>
+    <w:unhideWhenUsed/>
+  </w:style>
+  <w:style w:type="table" w:default="1" w:styleId="TableNormal">
+    <w:name w:val="Normal Table"/>
+    <w:uiPriority w:val="99"/>
+    <w:semiHidden/>
+    <w:unhideWhenUsed/>
+    <w:tblPr>
+      <w:tblInd w:w="0" w:type="dxa"/>
+      <w:tblCellMar>
+        <w:top w:w="0" w:type="dxa"/>
+        <w:left w:w="108" w:type="dxa"/>
+        <w:bottom w:w="0" w:type="dxa"/>
+        <w:right w:w="108" w:type="dxa"/>
+      </w:tblCellMar>
+    </w:tblPr>
+  </w:style>
+  <w:style w:type="numbering" w:default="1" w:styleId="NoList">
+    <w:name w:val="No List"/>
+    <w:uiPriority w:val="99"/>
+    <w:semiHidden/>
+    <w:unhideWhenUsed/>
+  </w:style>
+  <w:style w:type="paragraph" w:styleId="Title">
+    <w:name w:val="Title"/>
+    <w:basedOn w:val="Normal"/>
+    <w:next w:val="Normal"/>
+    <w:link w:val="TitleChar"/>
+    <w:uiPriority w:val="10"/>
+    <w:qFormat/>
+    <w:rsid w:val="004079E9"/>
+    <w:pPr>
+      <w:contextualSpacing/>
+    </w:pPr>
+    <w:rPr>
+      <w:rFonts w:asciiTheme="majorHAnsi" w:eastAsiaTheme="majorEastAsia" w:hAnsiTheme="majorHAnsi" w:cstheme="majorBidi"/>
+      <w:spacing w:val="-10"/>
+      <w:kern w:val="28"/>
+      <w:sz w:val="56"/>
+      <w:szCs w:val="56"/>
+    </w:rPr>
+  </w:style>
+  <w:style w:type="character" w:customStyle="1" w:styleId="TitleChar">
+    <w:name w:val="Title Char"/>
+    <w:basedOn w:val="DefaultParagraphFont"/>
+    <w:link w:val="Title"/>
+    <w:uiPriority w:val="10"/>
+    <w:rsid w:val="004079E9"/>
+    <w:rPr>
+      <w:rFonts w:asciiTheme="majorHAnsi" w:eastAsiaTheme="majorEastAsia" w:hAnsiTheme="majorHAnsi" w:cstheme="majorBidi"/>
+      <w:spacing w:val="-10"/>
+      <w:kern w:val="28"/>
+      <w:sz w:val="56"/>
+      <w:szCs w:val="56"/>
+      <w:lang w:val="en-CA"/>
+    </w:rPr>
+  </w:style>
+  <w:style w:type="paragraph" w:styleId="Subtitle">
+    <w:name w:val="Subtitle"/>
+    <w:basedOn w:val="Normal"/>
+    <w:next w:val="Normal"/>
+    <w:link w:val="SubtitleChar"/>
+    <w:uiPriority w:val="11"/>
+    <w:qFormat/>
+    <w:rsid w:val="004079E9"/>
+    <w:pPr>
+      <w:numPr>
+        <w:ilvl w:val="1"/>
+      </w:numPr>
+      <w:spacing w:after="160"/>
+    </w:pPr>
+    <w:rPr>
+      <w:rFonts w:eastAsiaTheme="minorEastAsia"/>
+      <w:color w:val="5A5A5A" w:themeColor="text1" w:themeTint="A5"/>
+      <w:spacing w:val="15"/>
+      <w:sz w:val="22"/>
+      <w:szCs w:val="22"/>
+    </w:rPr>
+  </w:style>
+  <w:style w:type="character" w:customStyle="1" w:styleId="SubtitleChar">
+    <w:name w:val="Subtitle Char"/>
+    <w:basedOn w:val="DefaultParagraphFont"/>
+    <w:link w:val="Subtitle"/>
+    <w:uiPriority w:val="11"/>
+    <w:rsid w:val="004079E9"/>
+    <w:rPr>
+      <w:rFonts w:eastAsiaTheme="minorEastAsia"/>
+      <w:color w:val="5A5A5A" w:themeColor="text1" w:themeTint="A5"/>
+      <w:spacing w:val="15"/>
+      <w:sz w:val="22"/>
+      <w:szCs w:val="22"/>
+      <w:lang w:val="en-CA"/>
+    </w:rPr>
+  </w:style>
+  <w:style w:type="table" w:styleId="TableGrid">
+    <w:name w:val="Table Grid"/>
+    <w:basedOn w:val="TableNormal"/>
+    <w:uiPriority w:val="39"/>
+    <w:rsid w:val="009547BA"/>
+    <w:tblPr>
+      <w:tblInd w:w="0" w:type="dxa"/>
+      <w:tblBorders>
+        <w:top w:val="single" w:sz="4" w:space="0" w:color="auto"/>
+        <w:left w:val="single" w:sz="4" w:space="0" w:color="auto"/>
+        <w:bottom w:val="single" w:sz="4" w:space="0" w:color="auto"/>
+        <w:right w:val="single" w:sz="4" w:space="0" w:color="auto"/>
+        <w:insideH w:val="single" w:sz="4" w:space="0" w:color="auto"/>
+        <w:insideV w:val="single" w:sz="4" w:space="0" w:color="auto"/>
+      </w:tblBorders>
+      <w:tblCellMar>
+        <w:top w:w="0" w:type="dxa"/>
+        <w:left w:w="108" w:type="dxa"/>
+        <w:bottom w:w="0" w:type="dxa"/>
+        <w:right w:w="108" w:type="dxa"/>
+      </w:tblCellMar>
+    </w:tblPr>
+  </w:style>
+  <w:style w:type="table" w:customStyle="1" w:styleId="GridTable1Light">
+    <w:name w:val="Grid Table 1 Light"/>
+    <w:basedOn w:val="TableNormal"/>
+    <w:uiPriority w:val="46"/>
+    <w:rsid w:val="009547BA"/>
+    <w:tblPr>
+      <w:tblStyleRowBandSize w:val="1"/>
+      <w:tblStyleColBandSize w:val="1"/>
+      <w:tblInd w:w="0" w:type="dxa"/>
+      <w:tblBorders>
+        <w:top w:val="single" w:sz="4" w:space="0" w:color="999999" w:themeColor="text1" w:themeTint="66"/>
+        <w:left w:val="single" w:sz="4" w:space="0" w:color="999999" w:themeColor="text1" w:themeTint="66"/>
+        <w:bottom w:val="single" w:sz="4" w:space="0" w:color="999999" w:themeColor="text1" w:themeTint="66"/>
+        <w:right w:val="single" w:sz="4" w:space="0" w:color="999999" w:themeColor="text1" w:themeTint="66"/>
+        <w:insideH w:val="single" w:sz="4" w:space="0" w:color="999999" w:themeColor="text1" w:themeTint="66"/>
+        <w:insideV w:val="single" w:sz="4" w:space="0" w:color="999999" w:themeColor="text1" w:themeTint="66"/>
+      </w:tblBorders>
+      <w:tblCellMar>
+        <w:top w:w="0" w:type="dxa"/>
+        <w:left w:w="108" w:type="dxa"/>
+        <w:bottom w:w="0" w:type="dxa"/>
+        <w:right w:w="108" w:type="dxa"/>
+      </w:tblCellMar>
+    </w:tblPr>
+    <w:tblStylePr w:type="firstRow">
+      <w:rPr>
+        <w:b/>
+        <w:bCs/>
+      </w:rPr>
+      <w:tblPr/>
+      <w:tcPr>
+        <w:tcBorders>
+          <w:bottom w:val="single" w:sz="12" w:space="0" w:color="666666" w:themeColor="text1" w:themeTint="99"/>
+        </w:tcBorders>
+      </w:tcPr>
+    </w:tblStylePr>
+    <w:tblStylePr w:type="lastRow">
+      <w:rPr>
+        <w:b/>
+        <w:bCs/>
+      </w:rPr>
+      <w:tblPr/>
+      <w:tcPr>
+        <w:tcBorders>
+          <w:top w:val="double" w:sz="2" w:space="0" w:color="666666" w:themeColor="text1" w:themeTint="99"/>
+        </w:tcBorders>
+      </w:tcPr>
+    </w:tblStylePr>
+    <w:tblStylePr w:type="firstCol">
+      <w:rPr>
+        <w:b/>
+        <w:bCs/>
+      </w:rPr>
+    </w:tblStylePr>
+    <w:tblStylePr w:type="lastCol">
+      <w:rPr>
+        <w:b/>
+        <w:bCs/>
+      </w:rPr>
+    </w:tblStylePr>
+  </w:style>
+  <w:style w:type="character" w:styleId="Hyperlink">
+    <w:name w:val="Hyperlink"/>
+    <w:basedOn w:val="DefaultParagraphFont"/>
+    <w:uiPriority w:val="99"/>
+    <w:unhideWhenUsed/>
+    <w:rsid w:val="00E74012"/>
+    <w:rPr>
+      <w:color w:val="0563C1" w:themeColor="hyperlink"/>
+      <w:u w:val="single"/>
+    </w:rPr>
   </w:style>
 </w:styles>
 </file>
@@ -1862,7 +2097,7 @@
     </a:clrScheme>
     <a:fontScheme name="Office">
       <a:majorFont>
-        <a:latin typeface="Calibri Light" panose="020F0302020204030204"/>
+        <a:latin typeface="Calibri Light"/>
         <a:ea typeface=""/>
         <a:cs typeface=""/>
         <a:font script="Jpan" typeface="ＭＳ ゴシック"/>
@@ -1897,7 +2132,7 @@
         <a:font script="Geor" typeface="Sylfaen"/>
       </a:majorFont>
       <a:minorFont>
-        <a:latin typeface="Calibri" panose="020F0502020204030204"/>
+        <a:latin typeface="Calibri"/>
         <a:ea typeface=""/>
         <a:cs typeface=""/>
         <a:font script="Jpan" typeface="ＭＳ 明朝"/>
@@ -2074,7 +2309,7 @@
   <a:extraClrSchemeLst/>
   <a:extLst>
     <a:ext uri="{05A4C25C-085E-4340-85A3-A5531E510DB2}">
-      <thm15:themeFamily xmlns:thm15="http://schemas.microsoft.com/office/thememl/2012/main" name="Office Theme" id="{62F939B6-93AF-4DB8-9C6B-D6C7DFDC589F}" vid="{4A3C46E8-61CC-4603-A589-7422A47A8E4A}"/>
+      <thm15:themeFamily xmlns:thm15="http://schemas.microsoft.com/office/thememl/2012/main" xmlns="" name="Office Theme" id="{62F939B6-93AF-4DB8-9C6B-D6C7DFDC589F}" vid="{4A3C46E8-61CC-4603-A589-7422A47A8E4A}"/>
     </a:ext>
   </a:extLst>
 </a:theme>

</xml_diff>